<commit_message>
Certificate and hash algorithm added
</commit_message>
<xml_diff>
--- a/Project 2/CS 305 Project Two Template.docx
+++ b/Project 2/CS 305 Project Two Template.docx
@@ -1643,524 +1643,30 @@
         </w:rPr>
         <w:fldChar w:fldCharType="end"/>
       </w:r>
-    </w:p>
-    <w:p>
-      <w:pPr>
-        <w:contextualSpacing/>
-        <w:jc w:val="center"/>
+      <w:r>
         <w:rPr>
           <w:rFonts w:cstheme="minorHAnsi"/>
           <w:sz w:val="22"/>
           <w:szCs w:val="22"/>
         </w:rPr>
-      </w:pPr>
+        <w:br w:type="page"/>
+      </w:r>
     </w:p>
     <w:p>
       <w:pPr>
         <w:pStyle w:val="Heading2"/>
-      </w:pPr>
-      <w:bookmarkStart w:id="9" w:name="_Toc500761898"/>
-      <w:bookmarkStart w:id="10" w:name="_Toc1695397086"/>
-      <w:bookmarkStart w:id="11" w:name="_Toc102040756"/>
-      <w:r>
-        <w:t>Instructions</w:t>
+        <w:spacing w:before="0" w:line="240" w:lineRule="auto"/>
+      </w:pPr>
+      <w:bookmarkStart w:id="9" w:name="_Toc1709846648"/>
+      <w:bookmarkStart w:id="10" w:name="_Toc770945630"/>
+      <w:bookmarkStart w:id="11" w:name="_Toc102040757"/>
+      <w:r>
+        <w:lastRenderedPageBreak/>
+        <w:t>Developer</w:t>
       </w:r>
       <w:bookmarkEnd w:id="9"/>
       <w:bookmarkEnd w:id="10"/>
       <w:bookmarkEnd w:id="11"/>
-    </w:p>
-    <w:p>
-      <w:pPr>
-        <w:contextualSpacing/>
-      </w:pPr>
-    </w:p>
-    <w:p>
-      <w:pPr>
-        <w:contextualSpacing/>
-        <w:rPr>
-          <w:rFonts w:eastAsia="Times New Roman"/>
-          <w:sz w:val="22"/>
-          <w:szCs w:val="22"/>
-        </w:rPr>
-      </w:pPr>
-      <w:r>
-        <w:rPr>
-          <w:rFonts w:eastAsia="Times New Roman"/>
-          <w:sz w:val="22"/>
-          <w:szCs w:val="22"/>
-        </w:rPr>
-        <w:t>Submit</w:t>
-      </w:r>
-      <w:r>
-        <w:rPr>
-          <w:rFonts w:eastAsia="Times New Roman"/>
-          <w:sz w:val="22"/>
-          <w:szCs w:val="22"/>
-        </w:rPr>
-        <w:t xml:space="preserve"> </w:t>
-      </w:r>
-      <w:r>
-        <w:rPr>
-          <w:rFonts w:eastAsia="Times New Roman"/>
-          <w:sz w:val="22"/>
-          <w:szCs w:val="22"/>
-        </w:rPr>
-        <w:t xml:space="preserve">this completed </w:t>
-      </w:r>
-      <w:r>
-        <w:rPr>
-          <w:rFonts w:eastAsia="Times New Roman"/>
-          <w:sz w:val="22"/>
-          <w:szCs w:val="22"/>
-        </w:rPr>
-        <w:t>p</w:t>
-      </w:r>
-      <w:r>
-        <w:rPr>
-          <w:rFonts w:eastAsia="Times New Roman"/>
-          <w:sz w:val="22"/>
-          <w:szCs w:val="22"/>
-        </w:rPr>
-        <w:t xml:space="preserve">ractices </w:t>
-      </w:r>
-      <w:r>
-        <w:rPr>
-          <w:rFonts w:eastAsia="Times New Roman"/>
-          <w:sz w:val="22"/>
-          <w:szCs w:val="22"/>
-        </w:rPr>
-        <w:t xml:space="preserve">for </w:t>
-      </w:r>
-      <w:r>
-        <w:rPr>
-          <w:rFonts w:eastAsia="Times New Roman"/>
-          <w:sz w:val="22"/>
-          <w:szCs w:val="22"/>
-        </w:rPr>
-        <w:t>s</w:t>
-      </w:r>
-      <w:r>
-        <w:rPr>
-          <w:rFonts w:eastAsia="Times New Roman"/>
-          <w:sz w:val="22"/>
-          <w:szCs w:val="22"/>
-        </w:rPr>
-        <w:t xml:space="preserve">ecure </w:t>
-      </w:r>
-      <w:r>
-        <w:rPr>
-          <w:rFonts w:eastAsia="Times New Roman"/>
-          <w:sz w:val="22"/>
-          <w:szCs w:val="22"/>
-        </w:rPr>
-        <w:t>s</w:t>
-      </w:r>
-      <w:r>
-        <w:rPr>
-          <w:rFonts w:eastAsia="Times New Roman"/>
-          <w:sz w:val="22"/>
-          <w:szCs w:val="22"/>
-        </w:rPr>
-        <w:t xml:space="preserve">oftware </w:t>
-      </w:r>
-      <w:r>
-        <w:rPr>
-          <w:rFonts w:eastAsia="Times New Roman"/>
-          <w:sz w:val="22"/>
-          <w:szCs w:val="22"/>
-        </w:rPr>
-        <w:t>r</w:t>
-      </w:r>
-      <w:r>
-        <w:rPr>
-          <w:rFonts w:eastAsia="Times New Roman"/>
-          <w:sz w:val="22"/>
-          <w:szCs w:val="22"/>
-        </w:rPr>
-        <w:t>eport</w:t>
-      </w:r>
-      <w:r>
-        <w:rPr>
-          <w:rFonts w:eastAsia="Times New Roman"/>
-          <w:sz w:val="22"/>
-          <w:szCs w:val="22"/>
-        </w:rPr>
-        <w:t>.</w:t>
-      </w:r>
-      <w:r>
-        <w:rPr>
-          <w:rFonts w:eastAsia="Times New Roman"/>
-          <w:sz w:val="22"/>
-          <w:szCs w:val="22"/>
-        </w:rPr>
-        <w:t xml:space="preserve"> </w:t>
-      </w:r>
-      <w:r>
-        <w:rPr>
-          <w:rFonts w:eastAsia="Times New Roman"/>
-          <w:sz w:val="22"/>
-          <w:szCs w:val="22"/>
-        </w:rPr>
-        <w:t>R</w:t>
-      </w:r>
-      <w:r>
-        <w:rPr>
-          <w:rFonts w:eastAsia="Times New Roman"/>
-          <w:sz w:val="22"/>
-          <w:szCs w:val="22"/>
-        </w:rPr>
-        <w:t>eplac</w:t>
-      </w:r>
-      <w:r>
-        <w:rPr>
-          <w:rFonts w:eastAsia="Times New Roman"/>
-          <w:sz w:val="22"/>
-          <w:szCs w:val="22"/>
-        </w:rPr>
-        <w:t>e</w:t>
-      </w:r>
-      <w:r>
-        <w:rPr>
-          <w:rFonts w:eastAsia="Times New Roman"/>
-          <w:sz w:val="22"/>
-          <w:szCs w:val="22"/>
-        </w:rPr>
-        <w:t xml:space="preserve"> the bracketed text with the relevant information</w:t>
-      </w:r>
-      <w:r>
-        <w:rPr>
-          <w:rFonts w:eastAsia="Times New Roman"/>
-          <w:sz w:val="22"/>
-          <w:szCs w:val="22"/>
-        </w:rPr>
-        <w:t>. You must document your process for writing secure communications and refactoring code</w:t>
-      </w:r>
-      <w:r>
-        <w:rPr>
-          <w:rFonts w:eastAsia="Times New Roman"/>
-          <w:sz w:val="22"/>
-          <w:szCs w:val="22"/>
-        </w:rPr>
-        <w:t xml:space="preserve"> that</w:t>
-      </w:r>
-      <w:r>
-        <w:rPr>
-          <w:rFonts w:eastAsia="Times New Roman"/>
-          <w:sz w:val="22"/>
-          <w:szCs w:val="22"/>
-        </w:rPr>
-        <w:t xml:space="preserve"> </w:t>
-      </w:r>
-      <w:r>
-        <w:rPr>
-          <w:rFonts w:eastAsia="Times New Roman"/>
-          <w:sz w:val="22"/>
-          <w:szCs w:val="22"/>
-        </w:rPr>
-        <w:t>complies</w:t>
-      </w:r>
-      <w:r>
-        <w:rPr>
-          <w:rFonts w:eastAsia="Times New Roman"/>
-          <w:sz w:val="22"/>
-          <w:szCs w:val="22"/>
-        </w:rPr>
-        <w:t xml:space="preserve"> with software security testing protocols.</w:t>
-      </w:r>
-    </w:p>
-    <w:p>
-      <w:pPr>
-        <w:contextualSpacing/>
-        <w:rPr>
-          <w:rFonts w:eastAsia="Times New Roman"/>
-          <w:sz w:val="22"/>
-          <w:szCs w:val="22"/>
-        </w:rPr>
-      </w:pPr>
-    </w:p>
-    <w:p>
-      <w:pPr>
-        <w:pStyle w:val="ListParagraph"/>
-        <w:numPr>
-          <w:ilvl w:val="0"/>
-          <w:numId w:val="19"/>
-        </w:numPr>
-        <w:rPr>
-          <w:rFonts w:eastAsia="Times New Roman"/>
-          <w:sz w:val="22"/>
-          <w:szCs w:val="22"/>
-        </w:rPr>
-      </w:pPr>
-      <w:r>
-        <w:rPr>
-          <w:rFonts w:eastAsia="Times New Roman"/>
-          <w:sz w:val="22"/>
-          <w:szCs w:val="22"/>
-        </w:rPr>
-        <w:t>Respond to the steps outlined below</w:t>
-      </w:r>
-      <w:r>
-        <w:rPr>
-          <w:rFonts w:eastAsia="Times New Roman"/>
-          <w:sz w:val="22"/>
-          <w:szCs w:val="22"/>
-        </w:rPr>
-        <w:t xml:space="preserve"> and include your findings</w:t>
-      </w:r>
-      <w:r>
-        <w:rPr>
-          <w:rFonts w:eastAsia="Times New Roman"/>
-          <w:sz w:val="22"/>
-          <w:szCs w:val="22"/>
-        </w:rPr>
-        <w:t xml:space="preserve">. </w:t>
-      </w:r>
-    </w:p>
-    <w:p>
-      <w:pPr>
-        <w:pStyle w:val="ListParagraph"/>
-        <w:numPr>
-          <w:ilvl w:val="0"/>
-          <w:numId w:val="19"/>
-        </w:numPr>
-        <w:rPr>
-          <w:rFonts w:eastAsia="Times New Roman"/>
-          <w:sz w:val="22"/>
-          <w:szCs w:val="22"/>
-        </w:rPr>
-      </w:pPr>
-      <w:r>
-        <w:rPr>
-          <w:rFonts w:eastAsia="Times New Roman"/>
-          <w:sz w:val="22"/>
-          <w:szCs w:val="22"/>
-        </w:rPr>
-        <w:t xml:space="preserve">Respond using </w:t>
-      </w:r>
-      <w:r>
-        <w:rPr>
-          <w:rFonts w:eastAsia="Times New Roman"/>
-          <w:sz w:val="22"/>
-          <w:szCs w:val="22"/>
-        </w:rPr>
-        <w:t xml:space="preserve">your </w:t>
-      </w:r>
-      <w:r>
-        <w:rPr>
-          <w:rFonts w:eastAsia="Times New Roman"/>
-          <w:sz w:val="22"/>
-          <w:szCs w:val="22"/>
-        </w:rPr>
-        <w:t xml:space="preserve">own words. </w:t>
-      </w:r>
-      <w:r>
-        <w:rPr>
-          <w:rFonts w:eastAsia="Times New Roman"/>
-          <w:sz w:val="22"/>
-          <w:szCs w:val="22"/>
-        </w:rPr>
-        <w:t>Y</w:t>
-      </w:r>
-      <w:r>
-        <w:rPr>
-          <w:rFonts w:eastAsia="Times New Roman"/>
-          <w:sz w:val="22"/>
-          <w:szCs w:val="22"/>
-        </w:rPr>
-        <w:t xml:space="preserve">ou </w:t>
-      </w:r>
-      <w:r>
-        <w:rPr>
-          <w:rFonts w:eastAsia="Times New Roman"/>
-          <w:sz w:val="22"/>
-          <w:szCs w:val="22"/>
-        </w:rPr>
-        <w:t xml:space="preserve">may also </w:t>
-      </w:r>
-      <w:r>
-        <w:rPr>
-          <w:rFonts w:eastAsia="Times New Roman"/>
-          <w:sz w:val="22"/>
-          <w:szCs w:val="22"/>
-        </w:rPr>
-        <w:t>choose to include images or supporting materials</w:t>
-      </w:r>
-      <w:r>
-        <w:rPr>
-          <w:rFonts w:eastAsia="Times New Roman"/>
-          <w:sz w:val="22"/>
-          <w:szCs w:val="22"/>
-        </w:rPr>
-        <w:t>. If you include them</w:t>
-      </w:r>
-      <w:r>
-        <w:rPr>
-          <w:rFonts w:eastAsia="Times New Roman"/>
-          <w:sz w:val="22"/>
-          <w:szCs w:val="22"/>
-        </w:rPr>
-        <w:t xml:space="preserve">, </w:t>
-      </w:r>
-      <w:r>
-        <w:rPr>
-          <w:rFonts w:eastAsia="Times New Roman"/>
-          <w:sz w:val="22"/>
-          <w:szCs w:val="22"/>
-        </w:rPr>
-        <w:t xml:space="preserve">make certain </w:t>
-      </w:r>
-      <w:r>
-        <w:rPr>
-          <w:rFonts w:eastAsia="Times New Roman"/>
-          <w:sz w:val="22"/>
-          <w:szCs w:val="22"/>
-        </w:rPr>
-        <w:t>to</w:t>
-      </w:r>
-      <w:r>
-        <w:rPr>
-          <w:rFonts w:eastAsia="Times New Roman"/>
-          <w:sz w:val="22"/>
-          <w:szCs w:val="22"/>
-        </w:rPr>
-        <w:t xml:space="preserve"> </w:t>
-      </w:r>
-      <w:r>
-        <w:rPr>
-          <w:rFonts w:eastAsia="Times New Roman"/>
-          <w:sz w:val="22"/>
-          <w:szCs w:val="22"/>
-        </w:rPr>
-        <w:t>insert them</w:t>
-      </w:r>
-      <w:r>
-        <w:rPr>
-          <w:rFonts w:eastAsia="Times New Roman"/>
-          <w:sz w:val="22"/>
-          <w:szCs w:val="22"/>
-        </w:rPr>
-        <w:t xml:space="preserve"> in</w:t>
-      </w:r>
-      <w:r>
-        <w:rPr>
-          <w:rFonts w:eastAsia="Times New Roman"/>
-          <w:sz w:val="22"/>
-          <w:szCs w:val="22"/>
-        </w:rPr>
-        <w:t xml:space="preserve"> all the relevant locations in</w:t>
-      </w:r>
-      <w:r>
-        <w:rPr>
-          <w:rFonts w:eastAsia="Times New Roman"/>
-          <w:sz w:val="22"/>
-          <w:szCs w:val="22"/>
-        </w:rPr>
-        <w:t xml:space="preserve"> the </w:t>
-      </w:r>
-      <w:r>
-        <w:rPr>
-          <w:rFonts w:eastAsia="Times New Roman"/>
-          <w:sz w:val="22"/>
-          <w:szCs w:val="22"/>
-        </w:rPr>
-        <w:t>document</w:t>
-      </w:r>
-      <w:r>
-        <w:rPr>
-          <w:rFonts w:eastAsia="Times New Roman"/>
-          <w:sz w:val="22"/>
-          <w:szCs w:val="22"/>
-        </w:rPr>
-        <w:t>.</w:t>
-      </w:r>
-    </w:p>
-    <w:p>
-      <w:pPr>
-        <w:pStyle w:val="ListParagraph"/>
-        <w:numPr>
-          <w:ilvl w:val="0"/>
-          <w:numId w:val="19"/>
-        </w:numPr>
-        <w:rPr>
-          <w:rFonts w:eastAsia="Times New Roman"/>
-          <w:sz w:val="22"/>
-          <w:szCs w:val="22"/>
-        </w:rPr>
-      </w:pPr>
-      <w:r>
-        <w:rPr>
-          <w:rFonts w:eastAsia="Times New Roman"/>
-          <w:sz w:val="22"/>
-          <w:szCs w:val="22"/>
-        </w:rPr>
-        <w:t xml:space="preserve">Refer to the Project Two Guidelines and Rubric for </w:t>
-      </w:r>
-      <w:r>
-        <w:rPr>
-          <w:rFonts w:eastAsia="Times New Roman"/>
-          <w:sz w:val="22"/>
-          <w:szCs w:val="22"/>
-        </w:rPr>
-        <w:t xml:space="preserve">more detailed </w:t>
-      </w:r>
-      <w:r>
-        <w:rPr>
-          <w:rFonts w:eastAsia="Times New Roman"/>
-          <w:sz w:val="22"/>
-          <w:szCs w:val="22"/>
-        </w:rPr>
-        <w:t xml:space="preserve">instructions about </w:t>
-      </w:r>
-      <w:r>
-        <w:rPr>
-          <w:rFonts w:eastAsia="Times New Roman"/>
-          <w:sz w:val="22"/>
-          <w:szCs w:val="22"/>
-        </w:rPr>
-        <w:t>each section of</w:t>
-      </w:r>
-      <w:r>
-        <w:rPr>
-          <w:rFonts w:eastAsia="Times New Roman"/>
-          <w:sz w:val="22"/>
-          <w:szCs w:val="22"/>
-        </w:rPr>
-        <w:t xml:space="preserve"> the template.</w:t>
-      </w:r>
-    </w:p>
-    <w:p>
-      <w:pPr>
-        <w:contextualSpacing/>
-        <w:rPr>
-          <w:rFonts w:eastAsiaTheme="majorEastAsia" w:cstheme="minorHAnsi"/>
-          <w:sz w:val="22"/>
-          <w:szCs w:val="22"/>
-        </w:rPr>
-      </w:pPr>
-      <w:r>
-        <w:rPr>
-          <w:rFonts w:cstheme="minorHAnsi"/>
-          <w:sz w:val="22"/>
-          <w:szCs w:val="22"/>
-        </w:rPr>
-        <w:br w:type="page"/>
-      </w:r>
-    </w:p>
-    <w:p>
-      <w:pPr>
-        <w:pStyle w:val="Heading2"/>
-        <w:spacing w:before="0" w:line="240" w:lineRule="auto"/>
-      </w:pPr>
-      <w:bookmarkStart w:id="12" w:name="_Toc1709846648"/>
-      <w:bookmarkStart w:id="13" w:name="_Toc770945630"/>
-      <w:bookmarkStart w:id="14" w:name="_Toc102040757"/>
-      <w:r>
-        <w:lastRenderedPageBreak/>
-        <w:t>Developer</w:t>
-      </w:r>
-      <w:bookmarkEnd w:id="12"/>
-      <w:bookmarkEnd w:id="13"/>
-      <w:bookmarkEnd w:id="14"/>
     </w:p>
     <w:p>
       <w:pPr>
@@ -2199,15 +1705,15 @@
         </w:numPr>
         <w:spacing w:before="0" w:line="240" w:lineRule="auto"/>
       </w:pPr>
-      <w:bookmarkStart w:id="15" w:name="_Toc361528762"/>
-      <w:bookmarkStart w:id="16" w:name="_Toc1441383079"/>
-      <w:bookmarkStart w:id="17" w:name="_Toc102040758"/>
+      <w:bookmarkStart w:id="12" w:name="_Toc361528762"/>
+      <w:bookmarkStart w:id="13" w:name="_Toc1441383079"/>
+      <w:bookmarkStart w:id="14" w:name="_Toc102040758"/>
       <w:r>
         <w:t>Algorithm Cipher</w:t>
       </w:r>
-      <w:bookmarkEnd w:id="15"/>
-      <w:bookmarkEnd w:id="16"/>
-      <w:bookmarkEnd w:id="17"/>
+      <w:bookmarkEnd w:id="12"/>
+      <w:bookmarkEnd w:id="13"/>
+      <w:bookmarkEnd w:id="14"/>
     </w:p>
     <w:p>
       <w:pPr>
@@ -2234,8 +1740,670 @@
           <w:sz w:val="22"/>
           <w:szCs w:val="22"/>
         </w:rPr>
-        <w:t>[Insert text.]</w:t>
-      </w:r>
+        <w:t>A</w:t>
+      </w:r>
+      <w:r>
+        <w:rPr>
+          <w:rFonts w:eastAsia="Times New Roman"/>
+          <w:sz w:val="22"/>
+          <w:szCs w:val="22"/>
+        </w:rPr>
+        <w:t>s a growing financial institution, Artemis Financial is responsible for safeguarding consumer information and communication. While the industry standard is SHA-256, I recommend future-proofing Artemis Financials’ software</w:t>
+      </w:r>
+      <w:r>
+        <w:rPr>
+          <w:rFonts w:eastAsia="Times New Roman"/>
+          <w:sz w:val="22"/>
+          <w:szCs w:val="22"/>
+        </w:rPr>
+        <w:t xml:space="preserve"> using the SHA</w:t>
+      </w:r>
+      <w:r>
+        <w:rPr>
+          <w:rFonts w:eastAsia="Times New Roman"/>
+          <w:sz w:val="22"/>
+          <w:szCs w:val="22"/>
+        </w:rPr>
+        <w:t>-</w:t>
+      </w:r>
+      <w:r>
+        <w:rPr>
+          <w:rFonts w:eastAsia="Times New Roman"/>
+          <w:sz w:val="22"/>
+          <w:szCs w:val="22"/>
+        </w:rPr>
+        <w:t xml:space="preserve">3-384 algorithm. </w:t>
+      </w:r>
+    </w:p>
+    <w:p>
+      <w:pPr>
+        <w:contextualSpacing/>
+        <w:rPr>
+          <w:rFonts w:eastAsia="Times New Roman"/>
+          <w:sz w:val="22"/>
+          <w:szCs w:val="22"/>
+        </w:rPr>
+      </w:pPr>
+    </w:p>
+    <w:p>
+      <w:pPr>
+        <w:contextualSpacing/>
+        <w:rPr>
+          <w:rFonts w:eastAsia="Times New Roman"/>
+          <w:b/>
+          <w:bCs/>
+          <w:sz w:val="22"/>
+          <w:szCs w:val="22"/>
+        </w:rPr>
+      </w:pPr>
+      <w:r>
+        <w:rPr>
+          <w:rFonts w:eastAsia="Times New Roman"/>
+          <w:b/>
+          <w:bCs/>
+          <w:sz w:val="22"/>
+          <w:szCs w:val="22"/>
+        </w:rPr>
+        <w:t>History and Current State of Encryption Algorithms</w:t>
+      </w:r>
+    </w:p>
+    <w:p>
+      <w:pPr>
+        <w:contextualSpacing/>
+        <w:rPr>
+          <w:rFonts w:eastAsia="Times New Roman"/>
+          <w:sz w:val="22"/>
+          <w:szCs w:val="22"/>
+        </w:rPr>
+      </w:pPr>
+      <w:r>
+        <w:rPr>
+          <w:rFonts w:eastAsia="Times New Roman"/>
+          <w:sz w:val="22"/>
+          <w:szCs w:val="22"/>
+        </w:rPr>
+        <w:t>In 2017, SHA-1 was officially cracked through a collision attack by Google researchers, negating the cipher’s security. The NIST had already recommended switching to the newer SHA-2 family, and the attack completed this process. Unfortunately, Grimes (</w:t>
+      </w:r>
+      <w:r>
+        <w:rPr>
+          <w:rFonts w:eastAsia="Times New Roman"/>
+          <w:sz w:val="22"/>
+          <w:szCs w:val="22"/>
+        </w:rPr>
+        <w:t>2018</w:t>
+      </w:r>
+      <w:r>
+        <w:rPr>
+          <w:rFonts w:eastAsia="Times New Roman"/>
+          <w:sz w:val="22"/>
+          <w:szCs w:val="22"/>
+        </w:rPr>
+        <w:t>) writes that it is only a matter of time before SHA-256 is cracked because several attacks have whittled down SHA-2’s effective protection</w:t>
+      </w:r>
+      <w:r>
+        <w:rPr>
+          <w:rFonts w:eastAsia="Times New Roman"/>
+          <w:sz w:val="22"/>
+          <w:szCs w:val="22"/>
+        </w:rPr>
+        <w:t xml:space="preserve"> to 2^37 computational operations (initially, it would take 2^128 operations to find a collision). SHA-2 utilizes a</w:t>
+      </w:r>
+      <w:r>
+        <w:rPr>
+          <w:rFonts w:eastAsia="Times New Roman"/>
+          <w:sz w:val="22"/>
+          <w:szCs w:val="22"/>
+        </w:rPr>
+        <w:t>n algorithm similar to SHA-1 but with</w:t>
+      </w:r>
+      <w:r>
+        <w:rPr>
+          <w:rFonts w:eastAsia="Times New Roman"/>
+          <w:sz w:val="22"/>
+          <w:szCs w:val="22"/>
+        </w:rPr>
+        <w:t xml:space="preserve"> the same cryptographic flaws. Its saving grace is its </w:t>
+      </w:r>
+      <w:r>
+        <w:rPr>
+          <w:rFonts w:eastAsia="Times New Roman"/>
+          <w:sz w:val="22"/>
+          <w:szCs w:val="22"/>
+        </w:rPr>
+        <w:t>more considerable</w:t>
+      </w:r>
+      <w:r>
+        <w:rPr>
+          <w:rFonts w:eastAsia="Times New Roman"/>
+          <w:sz w:val="22"/>
+          <w:szCs w:val="22"/>
+        </w:rPr>
+        <w:t xml:space="preserve"> hash length (Grimes, </w:t>
+      </w:r>
+      <w:r>
+        <w:rPr>
+          <w:rFonts w:eastAsia="Times New Roman"/>
+          <w:sz w:val="22"/>
+          <w:szCs w:val="22"/>
+        </w:rPr>
+        <w:t>2018</w:t>
+      </w:r>
+      <w:r>
+        <w:rPr>
+          <w:rFonts w:eastAsia="Times New Roman"/>
+          <w:sz w:val="22"/>
+          <w:szCs w:val="22"/>
+        </w:rPr>
+        <w:t>).</w:t>
+      </w:r>
+      <w:r>
+        <w:rPr>
+          <w:rFonts w:eastAsia="Times New Roman"/>
+          <w:sz w:val="22"/>
+          <w:szCs w:val="22"/>
+        </w:rPr>
+        <w:t xml:space="preserve"> However, an experiment conducted by </w:t>
+      </w:r>
+      <w:r>
+        <w:rPr>
+          <w:rFonts w:eastAsia="Times New Roman"/>
+          <w:sz w:val="22"/>
+          <w:szCs w:val="22"/>
+        </w:rPr>
+        <w:t>Huang</w:t>
+      </w:r>
+      <w:r>
+        <w:rPr>
+          <w:rFonts w:eastAsia="Times New Roman"/>
+          <w:sz w:val="22"/>
+          <w:szCs w:val="22"/>
+        </w:rPr>
+        <w:t xml:space="preserve"> </w:t>
+      </w:r>
+      <w:r>
+        <w:rPr>
+          <w:rFonts w:eastAsia="Times New Roman"/>
+          <w:sz w:val="22"/>
+          <w:szCs w:val="22"/>
+        </w:rPr>
+        <w:t xml:space="preserve">et al. </w:t>
+      </w:r>
+      <w:r>
+        <w:rPr>
+          <w:rFonts w:eastAsia="Times New Roman"/>
+          <w:sz w:val="22"/>
+          <w:szCs w:val="22"/>
+        </w:rPr>
+        <w:t>(</w:t>
+      </w:r>
+      <w:r>
+        <w:rPr>
+          <w:rFonts w:eastAsia="Times New Roman"/>
+          <w:sz w:val="22"/>
+          <w:szCs w:val="22"/>
+        </w:rPr>
+        <w:t>2022</w:t>
+      </w:r>
+      <w:r>
+        <w:rPr>
+          <w:rFonts w:eastAsia="Times New Roman"/>
+          <w:sz w:val="22"/>
+          <w:szCs w:val="22"/>
+        </w:rPr>
+        <w:t xml:space="preserve">) shows that a practical collision attack </w:t>
+      </w:r>
+      <w:r>
+        <w:rPr>
+          <w:rFonts w:eastAsia="Times New Roman"/>
+          <w:sz w:val="22"/>
+          <w:szCs w:val="22"/>
+        </w:rPr>
+        <w:t xml:space="preserve">on a 4-round modification of SHA-3-384 </w:t>
+      </w:r>
+      <w:r>
+        <w:rPr>
+          <w:rFonts w:eastAsia="Times New Roman"/>
+          <w:sz w:val="22"/>
+          <w:szCs w:val="22"/>
+        </w:rPr>
+        <w:t xml:space="preserve">using a deduce-and-sieve algorithm is practical and results in a near-collision by </w:t>
+      </w:r>
+      <w:r>
+        <w:rPr>
+          <w:rFonts w:eastAsia="Times New Roman"/>
+          <w:sz w:val="22"/>
+          <w:szCs w:val="22"/>
+        </w:rPr>
+        <w:t xml:space="preserve">only </w:t>
+      </w:r>
+      <w:r>
+        <w:rPr>
+          <w:rFonts w:eastAsia="Times New Roman"/>
+          <w:sz w:val="22"/>
+          <w:szCs w:val="22"/>
+        </w:rPr>
+        <w:t xml:space="preserve">4 bits. A well-funded adversary with more computing power may be able to find a collision </w:t>
+      </w:r>
+      <w:r>
+        <w:rPr>
+          <w:rFonts w:eastAsia="Times New Roman"/>
+          <w:sz w:val="22"/>
+          <w:szCs w:val="22"/>
+        </w:rPr>
+        <w:t xml:space="preserve">for this particular reduced-round version </w:t>
+      </w:r>
+      <w:r>
+        <w:rPr>
+          <w:rFonts w:eastAsia="Times New Roman"/>
+          <w:sz w:val="22"/>
+          <w:szCs w:val="22"/>
+        </w:rPr>
+        <w:t>(Huang</w:t>
+      </w:r>
+      <w:r>
+        <w:rPr>
+          <w:rFonts w:eastAsia="Times New Roman"/>
+          <w:sz w:val="22"/>
+          <w:szCs w:val="22"/>
+        </w:rPr>
+        <w:t xml:space="preserve"> et al.</w:t>
+      </w:r>
+      <w:r>
+        <w:rPr>
+          <w:rFonts w:eastAsia="Times New Roman"/>
+          <w:sz w:val="22"/>
+          <w:szCs w:val="22"/>
+        </w:rPr>
+        <w:t xml:space="preserve">, </w:t>
+      </w:r>
+      <w:r>
+        <w:rPr>
+          <w:rFonts w:eastAsia="Times New Roman"/>
+          <w:sz w:val="22"/>
+          <w:szCs w:val="22"/>
+        </w:rPr>
+        <w:t>2022</w:t>
+      </w:r>
+      <w:r>
+        <w:rPr>
+          <w:rFonts w:eastAsia="Times New Roman"/>
+          <w:sz w:val="22"/>
+          <w:szCs w:val="22"/>
+        </w:rPr>
+        <w:t>).</w:t>
+      </w:r>
+      <w:r>
+        <w:rPr>
+          <w:rFonts w:eastAsia="Times New Roman"/>
+          <w:sz w:val="22"/>
+          <w:szCs w:val="22"/>
+        </w:rPr>
+        <w:t xml:space="preserve"> </w:t>
+      </w:r>
+      <w:r>
+        <w:rPr>
+          <w:rFonts w:eastAsia="Times New Roman"/>
+          <w:sz w:val="22"/>
+          <w:szCs w:val="22"/>
+        </w:rPr>
+        <w:t>However, this does not lessen the security of the full 24-round SHA-3-384, as the data goes through another 20 rounds of permutation before becoming a hash value.</w:t>
+      </w:r>
+    </w:p>
+    <w:p>
+      <w:pPr>
+        <w:contextualSpacing/>
+        <w:rPr>
+          <w:rFonts w:eastAsia="Times New Roman"/>
+          <w:sz w:val="22"/>
+          <w:szCs w:val="22"/>
+        </w:rPr>
+      </w:pPr>
+    </w:p>
+    <w:p>
+      <w:pPr>
+        <w:contextualSpacing/>
+        <w:rPr>
+          <w:rFonts w:eastAsia="Times New Roman"/>
+          <w:b/>
+          <w:bCs/>
+          <w:sz w:val="22"/>
+          <w:szCs w:val="22"/>
+        </w:rPr>
+      </w:pPr>
+      <w:r>
+        <w:rPr>
+          <w:rFonts w:eastAsia="Times New Roman"/>
+          <w:b/>
+          <w:bCs/>
+          <w:sz w:val="22"/>
+          <w:szCs w:val="22"/>
+        </w:rPr>
+        <w:t>Cryptography</w:t>
+      </w:r>
+    </w:p>
+    <w:p>
+      <w:pPr>
+        <w:contextualSpacing/>
+        <w:rPr>
+          <w:rFonts w:eastAsia="Times New Roman"/>
+          <w:sz w:val="22"/>
+          <w:szCs w:val="22"/>
+        </w:rPr>
+      </w:pPr>
+      <w:r>
+        <w:rPr>
+          <w:rFonts w:eastAsia="Times New Roman"/>
+          <w:sz w:val="22"/>
+          <w:szCs w:val="22"/>
+        </w:rPr>
+        <w:t>A cipher algorithm converts plain text into illegible cipher text. A key lets one decode the ciphertext into the original plaintext. A symmetric key algorithm utilizes one shared key to encrypt or decrypt the cipher text. An asymmetric key has two keys: a private and a public key. The private key is kept secret, while the public key is shared. Any data encrypted by one key can only be decrypted by the other.</w:t>
+      </w:r>
+      <w:r>
+        <w:rPr>
+          <w:rFonts w:eastAsia="Times New Roman"/>
+          <w:sz w:val="22"/>
+          <w:szCs w:val="22"/>
+        </w:rPr>
+        <w:t xml:space="preserve"> The SHA-3-384 algorithm is neither asymmetric nor symmetric. It is considered a one-way hash function that takes a variable-sized input and generates a fixed-length output or digest. The benefit of a one-way hash function is that any modification to the input results in a modified hash ciphertext. If one finds the cipher text, working backward to retrieve the original plaintext data is impossible (</w:t>
+      </w:r>
+      <w:r>
+        <w:rPr>
+          <w:rFonts w:eastAsia="Times New Roman"/>
+          <w:i/>
+          <w:iCs/>
+          <w:sz w:val="22"/>
+          <w:szCs w:val="22"/>
+        </w:rPr>
+        <w:t xml:space="preserve">Cryptography Concepts, </w:t>
+      </w:r>
+      <w:r>
+        <w:rPr>
+          <w:rFonts w:eastAsia="Times New Roman"/>
+          <w:sz w:val="22"/>
+          <w:szCs w:val="22"/>
+        </w:rPr>
+        <w:t>2024).</w:t>
+      </w:r>
+    </w:p>
+    <w:p>
+      <w:pPr>
+        <w:contextualSpacing/>
+        <w:rPr>
+          <w:rFonts w:eastAsia="Times New Roman"/>
+          <w:sz w:val="22"/>
+          <w:szCs w:val="22"/>
+        </w:rPr>
+      </w:pPr>
+    </w:p>
+    <w:p>
+      <w:pPr>
+        <w:contextualSpacing/>
+        <w:rPr>
+          <w:rFonts w:eastAsia="Times New Roman"/>
+          <w:b/>
+          <w:bCs/>
+          <w:sz w:val="22"/>
+          <w:szCs w:val="22"/>
+        </w:rPr>
+      </w:pPr>
+      <w:r>
+        <w:rPr>
+          <w:rFonts w:eastAsia="Times New Roman"/>
+          <w:b/>
+          <w:bCs/>
+          <w:sz w:val="22"/>
+          <w:szCs w:val="22"/>
+        </w:rPr>
+        <w:t>SHA</w:t>
+      </w:r>
+      <w:r>
+        <w:rPr>
+          <w:rFonts w:eastAsia="Times New Roman"/>
+          <w:b/>
+          <w:bCs/>
+          <w:sz w:val="22"/>
+          <w:szCs w:val="22"/>
+        </w:rPr>
+        <w:t>-</w:t>
+      </w:r>
+      <w:r>
+        <w:rPr>
+          <w:rFonts w:eastAsia="Times New Roman"/>
+          <w:b/>
+          <w:bCs/>
+          <w:sz w:val="22"/>
+          <w:szCs w:val="22"/>
+        </w:rPr>
+        <w:t>3-384</w:t>
+      </w:r>
+      <w:r>
+        <w:rPr>
+          <w:rFonts w:eastAsia="Times New Roman"/>
+          <w:b/>
+          <w:bCs/>
+          <w:sz w:val="22"/>
+          <w:szCs w:val="22"/>
+        </w:rPr>
+        <w:t xml:space="preserve"> Overview</w:t>
+      </w:r>
+    </w:p>
+    <w:p>
+      <w:pPr>
+        <w:contextualSpacing/>
+        <w:rPr>
+          <w:rFonts w:eastAsia="Times New Roman"/>
+          <w:sz w:val="22"/>
+          <w:szCs w:val="22"/>
+        </w:rPr>
+      </w:pPr>
+      <w:r>
+        <w:rPr>
+          <w:rFonts w:eastAsia="Times New Roman"/>
+          <w:sz w:val="22"/>
+          <w:szCs w:val="22"/>
+        </w:rPr>
+        <w:t>SHA</w:t>
+      </w:r>
+      <w:r>
+        <w:rPr>
+          <w:rFonts w:eastAsia="Times New Roman"/>
+          <w:sz w:val="22"/>
+          <w:szCs w:val="22"/>
+        </w:rPr>
+        <w:t>-</w:t>
+      </w:r>
+      <w:r>
+        <w:rPr>
+          <w:rFonts w:eastAsia="Times New Roman"/>
+          <w:sz w:val="22"/>
+          <w:szCs w:val="22"/>
+        </w:rPr>
+        <w:t>3-384</w:t>
+      </w:r>
+      <w:r>
+        <w:rPr>
+          <w:rFonts w:eastAsia="Times New Roman"/>
+          <w:sz w:val="22"/>
+          <w:szCs w:val="22"/>
+        </w:rPr>
+        <w:t xml:space="preserve"> is the next-generation secure hash algorithm released by NIST on August 5, 2015.</w:t>
+      </w:r>
+      <w:r>
+        <w:rPr>
+          <w:rFonts w:eastAsia="Times New Roman"/>
+          <w:sz w:val="22"/>
+          <w:szCs w:val="22"/>
+        </w:rPr>
+        <w:t xml:space="preserve"> It</w:t>
+      </w:r>
+      <w:r>
+        <w:rPr>
+          <w:rFonts w:eastAsia="Times New Roman"/>
+          <w:sz w:val="22"/>
+          <w:szCs w:val="22"/>
+        </w:rPr>
+        <w:t xml:space="preserve">s hash function is </w:t>
+      </w:r>
+      <w:r>
+        <w:rPr>
+          <w:rFonts w:eastAsia="Times New Roman"/>
+          <w:sz w:val="22"/>
+          <w:szCs w:val="22"/>
+        </w:rPr>
+        <w:t>referred to as a “sponge</w:t>
+      </w:r>
+      <w:r>
+        <w:rPr>
+          <w:rFonts w:eastAsia="Times New Roman"/>
+          <w:sz w:val="22"/>
+          <w:szCs w:val="22"/>
+        </w:rPr>
+        <w:t xml:space="preserve"> function” </w:t>
+      </w:r>
+      <w:r>
+        <w:rPr>
+          <w:rFonts w:eastAsia="Times New Roman"/>
+          <w:sz w:val="22"/>
+          <w:szCs w:val="22"/>
+        </w:rPr>
+        <w:t>and has absorption and squeeze phases. Durin</w:t>
+      </w:r>
+      <w:r>
+        <w:rPr>
+          <w:rFonts w:eastAsia="Times New Roman"/>
+          <w:sz w:val="22"/>
+          <w:szCs w:val="22"/>
+        </w:rPr>
+        <w:t xml:space="preserve">g the absorption phase, input data is divided into </w:t>
+      </w:r>
+      <w:r>
+        <w:rPr>
+          <w:rFonts w:eastAsia="Times New Roman"/>
+          <w:sz w:val="22"/>
+          <w:szCs w:val="22"/>
+        </w:rPr>
+        <w:t xml:space="preserve">832-bit </w:t>
+      </w:r>
+      <w:r>
+        <w:rPr>
+          <w:rFonts w:eastAsia="Times New Roman"/>
+          <w:sz w:val="22"/>
+          <w:szCs w:val="22"/>
+        </w:rPr>
+        <w:t>blocks</w:t>
+      </w:r>
+      <w:r>
+        <w:rPr>
+          <w:rFonts w:eastAsia="Times New Roman"/>
+          <w:sz w:val="22"/>
+          <w:szCs w:val="22"/>
+        </w:rPr>
+        <w:t xml:space="preserve"> and</w:t>
+      </w:r>
+      <w:r>
+        <w:rPr>
+          <w:rFonts w:eastAsia="Times New Roman"/>
+          <w:sz w:val="22"/>
+          <w:szCs w:val="22"/>
+        </w:rPr>
+        <w:t xml:space="preserve"> checked, and</w:t>
+      </w:r>
+      <w:r>
+        <w:rPr>
+          <w:rFonts w:eastAsia="Times New Roman"/>
+          <w:sz w:val="22"/>
+          <w:szCs w:val="22"/>
+        </w:rPr>
+        <w:t xml:space="preserve"> any small remainder blocks are</w:t>
+      </w:r>
+      <w:r>
+        <w:rPr>
+          <w:rFonts w:eastAsia="Times New Roman"/>
+          <w:sz w:val="22"/>
+          <w:szCs w:val="22"/>
+        </w:rPr>
+        <w:t xml:space="preserve"> padded to a size that is the multiple of SHA-3's rate. In our case, this would be a multiple of 832. After this, several permutations occur that generate a message digest of 384 bits.</w:t>
+      </w:r>
+      <w:r>
+        <w:rPr>
+          <w:rFonts w:eastAsia="Times New Roman"/>
+          <w:sz w:val="22"/>
+          <w:szCs w:val="22"/>
+        </w:rPr>
+        <w:t xml:space="preserve"> Unlike past SHA algorithms, SHA-3-384 is based on the Keccak algorithm and is mathematically and cryptographically different than previous designs (</w:t>
+      </w:r>
+      <w:proofErr w:type="spellStart"/>
+      <w:r>
+        <w:rPr>
+          <w:rFonts w:eastAsia="Times New Roman"/>
+          <w:sz w:val="22"/>
+          <w:szCs w:val="22"/>
+        </w:rPr>
+        <w:t>Akiya</w:t>
+      </w:r>
+      <w:proofErr w:type="spellEnd"/>
+      <w:r>
+        <w:rPr>
+          <w:rFonts w:eastAsia="Times New Roman"/>
+          <w:sz w:val="22"/>
+          <w:szCs w:val="22"/>
+        </w:rPr>
+        <w:t xml:space="preserve"> et al., 2021; Anand, 2019</w:t>
+      </w:r>
+      <w:r>
+        <w:rPr>
+          <w:rFonts w:eastAsia="Times New Roman"/>
+          <w:sz w:val="22"/>
+          <w:szCs w:val="22"/>
+        </w:rPr>
+        <w:t xml:space="preserve">; Grimes, </w:t>
+      </w:r>
+      <w:r>
+        <w:rPr>
+          <w:rFonts w:eastAsia="Times New Roman"/>
+          <w:sz w:val="22"/>
+          <w:szCs w:val="22"/>
+        </w:rPr>
+        <w:t>2018</w:t>
+      </w:r>
+      <w:r>
+        <w:rPr>
+          <w:rFonts w:eastAsia="Times New Roman"/>
+          <w:sz w:val="22"/>
+          <w:szCs w:val="22"/>
+        </w:rPr>
+        <w:t>).</w:t>
+      </w:r>
+    </w:p>
+    <w:p>
+      <w:pPr>
+        <w:contextualSpacing/>
+        <w:rPr>
+          <w:rFonts w:eastAsia="Times New Roman"/>
+          <w:sz w:val="22"/>
+          <w:szCs w:val="22"/>
+        </w:rPr>
+      </w:pPr>
+    </w:p>
+    <w:p>
+      <w:pPr>
+        <w:contextualSpacing/>
+        <w:rPr>
+          <w:rFonts w:eastAsia="Times New Roman"/>
+          <w:sz w:val="22"/>
+          <w:szCs w:val="22"/>
+        </w:rPr>
+      </w:pPr>
+    </w:p>
+    <w:p>
+      <w:pPr>
+        <w:contextualSpacing/>
+        <w:rPr>
+          <w:rFonts w:eastAsia="Times New Roman"/>
+          <w:sz w:val="22"/>
+          <w:szCs w:val="22"/>
+        </w:rPr>
+      </w:pPr>
     </w:p>
     <w:p>
       <w:pPr>
@@ -2256,92 +2424,315 @@
         </w:numPr>
         <w:spacing w:before="0" w:line="240" w:lineRule="auto"/>
       </w:pPr>
-      <w:bookmarkStart w:id="18" w:name="_Toc272204322"/>
-      <w:bookmarkStart w:id="19" w:name="_Toc290624425"/>
-      <w:bookmarkStart w:id="20" w:name="_Toc102040759"/>
+      <w:bookmarkStart w:id="15" w:name="_Toc272204322"/>
+      <w:bookmarkStart w:id="16" w:name="_Toc290624425"/>
+      <w:bookmarkStart w:id="17" w:name="_Toc102040759"/>
       <w:r>
         <w:t>Certificate Generation</w:t>
       </w:r>
-      <w:bookmarkEnd w:id="18"/>
-      <w:bookmarkEnd w:id="19"/>
-      <w:bookmarkEnd w:id="20"/>
-    </w:p>
-    <w:p>
-      <w:pPr>
-        <w:contextualSpacing/>
-        <w:rPr>
-          <w:rFonts w:eastAsia="Times New Roman" w:cstheme="minorHAnsi"/>
-          <w:sz w:val="22"/>
-          <w:szCs w:val="22"/>
-        </w:rPr>
-      </w:pPr>
-      <w:r>
-        <w:rPr>
-          <w:rFonts w:eastAsia="Times New Roman"/>
-          <w:sz w:val="22"/>
-          <w:szCs w:val="22"/>
-        </w:rPr>
-        <w:t xml:space="preserve">Insert a screenshot </w:t>
-      </w:r>
-      <w:r>
-        <w:rPr>
-          <w:rFonts w:eastAsia="Times New Roman"/>
-          <w:sz w:val="22"/>
-          <w:szCs w:val="22"/>
-        </w:rPr>
-        <w:t xml:space="preserve">below </w:t>
-      </w:r>
-      <w:r>
-        <w:rPr>
-          <w:rFonts w:eastAsia="Times New Roman"/>
-          <w:sz w:val="22"/>
-          <w:szCs w:val="22"/>
-        </w:rPr>
-        <w:t>of the CER file.</w:t>
-      </w:r>
-    </w:p>
-    <w:p>
-      <w:pPr>
-        <w:contextualSpacing/>
-        <w:rPr>
-          <w:rFonts w:eastAsia="Times New Roman" w:cstheme="minorHAnsi"/>
-          <w:sz w:val="22"/>
-          <w:szCs w:val="22"/>
-        </w:rPr>
-      </w:pPr>
-    </w:p>
-    <w:p>
-      <w:pPr>
-        <w:contextualSpacing/>
-        <w:rPr>
-          <w:rFonts w:eastAsia="Times New Roman" w:cstheme="minorHAnsi"/>
-          <w:sz w:val="22"/>
-          <w:szCs w:val="22"/>
-        </w:rPr>
-      </w:pPr>
-      <w:r>
-        <w:rPr>
-          <w:rFonts w:eastAsia="Times New Roman" w:cstheme="minorHAnsi"/>
-          <w:sz w:val="22"/>
-          <w:szCs w:val="22"/>
-        </w:rPr>
-        <w:t>[Insert screenshots here</w:t>
-      </w:r>
-      <w:r>
-        <w:rPr>
-          <w:rFonts w:eastAsia="Times New Roman" w:cstheme="minorHAnsi"/>
-          <w:sz w:val="22"/>
-          <w:szCs w:val="22"/>
-        </w:rPr>
-        <w:t>.</w:t>
-      </w:r>
-      <w:r>
-        <w:rPr>
-          <w:rFonts w:eastAsia="Times New Roman" w:cstheme="minorHAnsi"/>
-          <w:sz w:val="22"/>
-          <w:szCs w:val="22"/>
-        </w:rPr>
-        <w:t>]</w:t>
+      <w:bookmarkEnd w:id="15"/>
+      <w:bookmarkEnd w:id="16"/>
+      <w:bookmarkEnd w:id="17"/>
+    </w:p>
+    <w:p>
+      <w:pPr>
+        <w:contextualSpacing/>
+        <w:rPr>
+          <w:rFonts w:ascii="Consolas" w:eastAsia="Times New Roman" w:hAnsi="Consolas" w:cs="Consolas"/>
+          <w:sz w:val="22"/>
+          <w:szCs w:val="22"/>
+        </w:rPr>
+      </w:pPr>
+      <w:r>
+        <w:rPr>
+          <w:rFonts w:ascii="Consolas" w:eastAsia="Times New Roman" w:hAnsi="Consolas" w:cs="Consolas"/>
+          <w:sz w:val="22"/>
+          <w:szCs w:val="22"/>
+        </w:rPr>
+        <w:t>Artemis.cer generated:</w:t>
+      </w:r>
+    </w:p>
+    <w:p>
+      <w:pPr>
+        <w:contextualSpacing/>
+        <w:rPr>
+          <w:rFonts w:ascii="Consolas" w:eastAsia="Times New Roman" w:hAnsi="Consolas" w:cs="Consolas"/>
+          <w:sz w:val="22"/>
+          <w:szCs w:val="22"/>
+        </w:rPr>
+      </w:pPr>
+      <w:r>
+        <w:rPr>
+          <w:rFonts w:ascii="Consolas" w:eastAsia="Times New Roman" w:hAnsi="Consolas" w:cs="Consolas"/>
+          <w:noProof/>
+          <w:sz w:val="22"/>
+          <w:szCs w:val="22"/>
+        </w:rPr>
+        <w:lastRenderedPageBreak/>
+        <w:drawing>
+          <wp:inline distT="0" distB="0" distL="0" distR="0" wp14:anchorId="7B995204" wp14:editId="73A4B27F">
+            <wp:extent cx="5943600" cy="2962275"/>
+            <wp:effectExtent l="0" t="0" r="0" b="0"/>
+            <wp:docPr id="539636064" name="Picture 1"/>
+            <wp:cNvGraphicFramePr>
+              <a:graphicFrameLocks xmlns:a="http://schemas.openxmlformats.org/drawingml/2006/main" noChangeAspect="1"/>
+            </wp:cNvGraphicFramePr>
+            <a:graphic xmlns:a="http://schemas.openxmlformats.org/drawingml/2006/main">
+              <a:graphicData uri="http://schemas.openxmlformats.org/drawingml/2006/picture">
+                <pic:pic xmlns:pic="http://schemas.openxmlformats.org/drawingml/2006/picture">
+                  <pic:nvPicPr>
+                    <pic:cNvPr id="539636064" name=""/>
+                    <pic:cNvPicPr/>
+                  </pic:nvPicPr>
+                  <pic:blipFill>
+                    <a:blip r:embed="rId13"/>
+                    <a:stretch>
+                      <a:fillRect/>
+                    </a:stretch>
+                  </pic:blipFill>
+                  <pic:spPr>
+                    <a:xfrm>
+                      <a:off x="0" y="0"/>
+                      <a:ext cx="5943600" cy="2962275"/>
+                    </a:xfrm>
+                    <a:prstGeom prst="rect">
+                      <a:avLst/>
+                    </a:prstGeom>
+                  </pic:spPr>
+                </pic:pic>
+              </a:graphicData>
+            </a:graphic>
+          </wp:inline>
+        </w:drawing>
+      </w:r>
+    </w:p>
+    <w:p>
+      <w:pPr>
+        <w:contextualSpacing/>
+        <w:rPr>
+          <w:rFonts w:cstheme="minorHAnsi"/>
+          <w:sz w:val="22"/>
+          <w:szCs w:val="22"/>
+        </w:rPr>
+      </w:pPr>
+    </w:p>
+    <w:p>
+      <w:pPr>
+        <w:contextualSpacing/>
+        <w:rPr>
+          <w:rFonts w:cstheme="minorHAnsi"/>
+          <w:sz w:val="22"/>
+          <w:szCs w:val="22"/>
+        </w:rPr>
+      </w:pPr>
+      <w:r>
+        <w:rPr>
+          <w:rFonts w:ascii="Consolas" w:hAnsi="Consolas" w:cs="Consolas"/>
+          <w:sz w:val="22"/>
+          <w:szCs w:val="22"/>
+        </w:rPr>
+        <w:t>Artemis.cer</w:t>
+      </w:r>
+      <w:r>
+        <w:rPr>
+          <w:rFonts w:cstheme="minorHAnsi"/>
+          <w:sz w:val="22"/>
+          <w:szCs w:val="22"/>
+        </w:rPr>
+        <w:t xml:space="preserve"> printout:</w:t>
+      </w:r>
+    </w:p>
+    <w:p>
+      <w:pPr>
+        <w:contextualSpacing/>
+        <w:rPr>
+          <w:rFonts w:cstheme="minorHAnsi"/>
+          <w:sz w:val="22"/>
+          <w:szCs w:val="22"/>
+        </w:rPr>
+      </w:pPr>
+      <w:r>
+        <w:rPr>
+          <w:rFonts w:cstheme="minorHAnsi"/>
+          <w:noProof/>
+          <w:sz w:val="22"/>
+          <w:szCs w:val="22"/>
+        </w:rPr>
+        <w:drawing>
+          <wp:inline distT="0" distB="0" distL="0" distR="0" wp14:anchorId="53466875" wp14:editId="3E5C7988">
+            <wp:extent cx="5943600" cy="2396490"/>
+            <wp:effectExtent l="0" t="0" r="0" b="3810"/>
+            <wp:docPr id="1488890684" name="Picture 1" descr="A screenshot of a computer&#10;&#10;Description automatically generated"/>
+            <wp:cNvGraphicFramePr>
+              <a:graphicFrameLocks xmlns:a="http://schemas.openxmlformats.org/drawingml/2006/main" noChangeAspect="1"/>
+            </wp:cNvGraphicFramePr>
+            <a:graphic xmlns:a="http://schemas.openxmlformats.org/drawingml/2006/main">
+              <a:graphicData uri="http://schemas.openxmlformats.org/drawingml/2006/picture">
+                <pic:pic xmlns:pic="http://schemas.openxmlformats.org/drawingml/2006/picture">
+                  <pic:nvPicPr>
+                    <pic:cNvPr id="1488890684" name="Picture 1" descr="A screenshot of a computer&#10;&#10;Description automatically generated"/>
+                    <pic:cNvPicPr/>
+                  </pic:nvPicPr>
+                  <pic:blipFill>
+                    <a:blip r:embed="rId14"/>
+                    <a:stretch>
+                      <a:fillRect/>
+                    </a:stretch>
+                  </pic:blipFill>
+                  <pic:spPr>
+                    <a:xfrm>
+                      <a:off x="0" y="0"/>
+                      <a:ext cx="5943600" cy="2396490"/>
+                    </a:xfrm>
+                    <a:prstGeom prst="rect">
+                      <a:avLst/>
+                    </a:prstGeom>
+                  </pic:spPr>
+                </pic:pic>
+              </a:graphicData>
+            </a:graphic>
+          </wp:inline>
+        </w:drawing>
+      </w:r>
+    </w:p>
+    <w:p>
+      <w:pPr>
+        <w:contextualSpacing/>
+        <w:rPr>
+          <w:rFonts w:cstheme="minorHAnsi"/>
+          <w:sz w:val="22"/>
+          <w:szCs w:val="22"/>
+        </w:rPr>
+      </w:pPr>
+    </w:p>
+    <w:p>
+      <w:pPr>
+        <w:contextualSpacing/>
+        <w:rPr>
+          <w:rFonts w:cstheme="minorHAnsi"/>
+          <w:sz w:val="22"/>
+          <w:szCs w:val="22"/>
+        </w:rPr>
+      </w:pPr>
+    </w:p>
+    <w:p>
+      <w:pPr>
+        <w:contextualSpacing/>
+        <w:rPr>
+          <w:rFonts w:cstheme="minorHAnsi"/>
+          <w:sz w:val="22"/>
+          <w:szCs w:val="22"/>
+        </w:rPr>
+      </w:pPr>
+    </w:p>
+    <w:p>
+      <w:pPr>
+        <w:contextualSpacing/>
+        <w:rPr>
+          <w:rFonts w:cstheme="minorHAnsi"/>
+          <w:sz w:val="22"/>
+          <w:szCs w:val="22"/>
+        </w:rPr>
+      </w:pPr>
+    </w:p>
+    <w:p>
+      <w:pPr>
+        <w:contextualSpacing/>
+        <w:rPr>
+          <w:rFonts w:cstheme="minorHAnsi"/>
+          <w:sz w:val="22"/>
+          <w:szCs w:val="22"/>
+        </w:rPr>
+      </w:pPr>
+    </w:p>
+    <w:p>
+      <w:pPr>
+        <w:contextualSpacing/>
+        <w:rPr>
+          <w:rFonts w:cstheme="minorHAnsi"/>
+          <w:sz w:val="22"/>
+          <w:szCs w:val="22"/>
+        </w:rPr>
+      </w:pPr>
+      <w:r>
+        <w:rPr>
+          <w:rFonts w:ascii="Consolas" w:hAnsi="Consolas" w:cs="Consolas"/>
+          <w:sz w:val="22"/>
+          <w:szCs w:val="22"/>
+        </w:rPr>
+        <w:t>Artemis.cer</w:t>
+      </w:r>
+      <w:r>
+        <w:rPr>
+          <w:rFonts w:cstheme="minorHAnsi"/>
+          <w:sz w:val="22"/>
+          <w:szCs w:val="22"/>
+        </w:rPr>
+        <w:t xml:space="preserve"> in macOS Keychain Access (for verification):</w:t>
+      </w:r>
+    </w:p>
+    <w:p>
+      <w:pPr>
+        <w:contextualSpacing/>
+        <w:rPr>
+          <w:rFonts w:cstheme="minorHAnsi"/>
+          <w:sz w:val="22"/>
+          <w:szCs w:val="22"/>
+        </w:rPr>
+      </w:pPr>
+    </w:p>
+    <w:p>
+      <w:pPr>
+        <w:contextualSpacing/>
+        <w:rPr>
+          <w:rFonts w:cstheme="minorHAnsi"/>
+          <w:sz w:val="22"/>
+          <w:szCs w:val="22"/>
+        </w:rPr>
+      </w:pPr>
+      <w:r>
+        <w:rPr>
+          <w:rFonts w:cstheme="minorHAnsi"/>
+          <w:noProof/>
+          <w:sz w:val="22"/>
+          <w:szCs w:val="22"/>
+        </w:rPr>
+        <w:lastRenderedPageBreak/>
+        <w:drawing>
+          <wp:inline distT="0" distB="0" distL="0" distR="0" wp14:anchorId="64E6F4B5" wp14:editId="4B1F8A05">
+            <wp:extent cx="4946600" cy="7603958"/>
+            <wp:effectExtent l="0" t="0" r="0" b="3810"/>
+            <wp:docPr id="354892567" name="Picture 1" descr="A screenshot of a computer&#10;&#10;Description automatically generated"/>
+            <wp:cNvGraphicFramePr>
+              <a:graphicFrameLocks xmlns:a="http://schemas.openxmlformats.org/drawingml/2006/main" noChangeAspect="1"/>
+            </wp:cNvGraphicFramePr>
+            <a:graphic xmlns:a="http://schemas.openxmlformats.org/drawingml/2006/main">
+              <a:graphicData uri="http://schemas.openxmlformats.org/drawingml/2006/picture">
+                <pic:pic xmlns:pic="http://schemas.openxmlformats.org/drawingml/2006/picture">
+                  <pic:nvPicPr>
+                    <pic:cNvPr id="354892567" name="Picture 1" descr="A screenshot of a computer&#10;&#10;Description automatically generated"/>
+                    <pic:cNvPicPr/>
+                  </pic:nvPicPr>
+                  <pic:blipFill>
+                    <a:blip r:embed="rId15"/>
+                    <a:stretch>
+                      <a:fillRect/>
+                    </a:stretch>
+                  </pic:blipFill>
+                  <pic:spPr>
+                    <a:xfrm>
+                      <a:off x="0" y="0"/>
+                      <a:ext cx="4946600" cy="7603958"/>
+                    </a:xfrm>
+                    <a:prstGeom prst="rect">
+                      <a:avLst/>
+                    </a:prstGeom>
+                  </pic:spPr>
+                </pic:pic>
+              </a:graphicData>
+            </a:graphic>
+          </wp:inline>
+        </w:drawing>
       </w:r>
     </w:p>
     <w:p>
@@ -2363,76 +2754,299 @@
         </w:numPr>
         <w:spacing w:before="0" w:line="240" w:lineRule="auto"/>
       </w:pPr>
-      <w:bookmarkStart w:id="21" w:name="_Toc153388823"/>
-      <w:bookmarkStart w:id="22" w:name="_Toc469977634"/>
-      <w:bookmarkStart w:id="23" w:name="_Toc102040760"/>
+      <w:bookmarkStart w:id="18" w:name="_Toc153388823"/>
+      <w:bookmarkStart w:id="19" w:name="_Toc469977634"/>
+      <w:bookmarkStart w:id="20" w:name="_Toc102040760"/>
       <w:r>
         <w:t>Deploy Cipher</w:t>
       </w:r>
-      <w:bookmarkEnd w:id="21"/>
-      <w:bookmarkEnd w:id="22"/>
-      <w:bookmarkEnd w:id="23"/>
+      <w:bookmarkEnd w:id="18"/>
+      <w:bookmarkEnd w:id="19"/>
+      <w:bookmarkEnd w:id="20"/>
+    </w:p>
+    <w:p>
+      <w:pPr>
+        <w:contextualSpacing/>
+        <w:rPr>
+          <w:rFonts w:eastAsia="Times New Roman"/>
+          <w:b/>
+          <w:bCs/>
+          <w:sz w:val="22"/>
+          <w:szCs w:val="22"/>
+        </w:rPr>
+      </w:pPr>
+      <w:r>
+        <w:rPr>
+          <w:rFonts w:eastAsia="Times New Roman"/>
+          <w:b/>
+          <w:bCs/>
+          <w:sz w:val="22"/>
+          <w:szCs w:val="22"/>
+        </w:rPr>
+        <w:t>Initial Cipher Code Implementation:</w:t>
+      </w:r>
+    </w:p>
+    <w:p>
+      <w:pPr>
+        <w:contextualSpacing/>
+        <w:rPr>
+          <w:rFonts w:ascii="Consolas" w:eastAsia="Times New Roman" w:hAnsi="Consolas" w:cs="Consolas"/>
+          <w:sz w:val="22"/>
+          <w:szCs w:val="22"/>
+        </w:rPr>
+      </w:pPr>
+      <w:proofErr w:type="spellStart"/>
+      <w:proofErr w:type="gramStart"/>
+      <w:r>
+        <w:rPr>
+          <w:rFonts w:ascii="Consolas" w:eastAsia="Times New Roman" w:hAnsi="Consolas" w:cs="Consolas"/>
+          <w:sz w:val="22"/>
+          <w:szCs w:val="22"/>
+        </w:rPr>
+        <w:lastRenderedPageBreak/>
+        <w:t>bytesToHex</w:t>
+      </w:r>
+      <w:proofErr w:type="spellEnd"/>
+      <w:r>
+        <w:rPr>
+          <w:rFonts w:ascii="Consolas" w:eastAsia="Times New Roman" w:hAnsi="Consolas" w:cs="Consolas"/>
+          <w:sz w:val="22"/>
+          <w:szCs w:val="22"/>
+        </w:rPr>
+        <w:t>(</w:t>
+      </w:r>
+      <w:proofErr w:type="gramEnd"/>
+      <w:r>
+        <w:rPr>
+          <w:rFonts w:ascii="Consolas" w:eastAsia="Times New Roman" w:hAnsi="Consolas" w:cs="Consolas"/>
+          <w:sz w:val="22"/>
+          <w:szCs w:val="22"/>
+        </w:rPr>
+        <w:t>)</w:t>
+      </w:r>
+    </w:p>
+    <w:p>
+      <w:pPr>
+        <w:contextualSpacing/>
+        <w:rPr>
+          <w:rFonts w:eastAsia="Times New Roman"/>
+          <w:b/>
+          <w:bCs/>
+          <w:sz w:val="22"/>
+          <w:szCs w:val="22"/>
+        </w:rPr>
+      </w:pPr>
+      <w:r>
+        <w:rPr>
+          <w:rFonts w:eastAsia="Times New Roman"/>
+          <w:b/>
+          <w:bCs/>
+          <w:noProof/>
+          <w:sz w:val="22"/>
+          <w:szCs w:val="22"/>
+        </w:rPr>
+        <w:drawing>
+          <wp:inline distT="0" distB="0" distL="0" distR="0" wp14:anchorId="5C2AA67F" wp14:editId="209ED862">
+            <wp:extent cx="5943600" cy="3896995"/>
+            <wp:effectExtent l="0" t="0" r="0" b="1905"/>
+            <wp:docPr id="275266695" name="Picture 1" descr="A computer screen shot of text&#10;&#10;Description automatically generated"/>
+            <wp:cNvGraphicFramePr>
+              <a:graphicFrameLocks xmlns:a="http://schemas.openxmlformats.org/drawingml/2006/main" noChangeAspect="1"/>
+            </wp:cNvGraphicFramePr>
+            <a:graphic xmlns:a="http://schemas.openxmlformats.org/drawingml/2006/main">
+              <a:graphicData uri="http://schemas.openxmlformats.org/drawingml/2006/picture">
+                <pic:pic xmlns:pic="http://schemas.openxmlformats.org/drawingml/2006/picture">
+                  <pic:nvPicPr>
+                    <pic:cNvPr id="275266695" name="Picture 1" descr="A computer screen shot of text&#10;&#10;Description automatically generated"/>
+                    <pic:cNvPicPr/>
+                  </pic:nvPicPr>
+                  <pic:blipFill>
+                    <a:blip r:embed="rId16"/>
+                    <a:stretch>
+                      <a:fillRect/>
+                    </a:stretch>
+                  </pic:blipFill>
+                  <pic:spPr>
+                    <a:xfrm>
+                      <a:off x="0" y="0"/>
+                      <a:ext cx="5943600" cy="3896995"/>
+                    </a:xfrm>
+                    <a:prstGeom prst="rect">
+                      <a:avLst/>
+                    </a:prstGeom>
+                  </pic:spPr>
+                </pic:pic>
+              </a:graphicData>
+            </a:graphic>
+          </wp:inline>
+        </w:drawing>
+      </w:r>
+    </w:p>
+    <w:p>
+      <w:pPr>
+        <w:contextualSpacing/>
+        <w:rPr>
+          <w:rFonts w:ascii="Consolas" w:eastAsia="Times New Roman" w:hAnsi="Consolas" w:cs="Consolas"/>
+          <w:sz w:val="22"/>
+          <w:szCs w:val="22"/>
+        </w:rPr>
+      </w:pPr>
+      <w:proofErr w:type="spellStart"/>
+      <w:proofErr w:type="gramStart"/>
+      <w:r>
+        <w:rPr>
+          <w:rFonts w:ascii="Consolas" w:eastAsia="Times New Roman" w:hAnsi="Consolas" w:cs="Consolas"/>
+          <w:sz w:val="22"/>
+          <w:szCs w:val="22"/>
+        </w:rPr>
+        <w:t>generateCheckSum</w:t>
+      </w:r>
+      <w:proofErr w:type="spellEnd"/>
+      <w:r>
+        <w:rPr>
+          <w:rFonts w:ascii="Consolas" w:eastAsia="Times New Roman" w:hAnsi="Consolas" w:cs="Consolas"/>
+          <w:sz w:val="22"/>
+          <w:szCs w:val="22"/>
+        </w:rPr>
+        <w:t>(</w:t>
+      </w:r>
+      <w:proofErr w:type="gramEnd"/>
+      <w:r>
+        <w:rPr>
+          <w:rFonts w:ascii="Consolas" w:eastAsia="Times New Roman" w:hAnsi="Consolas" w:cs="Consolas"/>
+          <w:sz w:val="22"/>
+          <w:szCs w:val="22"/>
+        </w:rPr>
+        <w:t>)</w:t>
+      </w:r>
+    </w:p>
+    <w:p>
+      <w:pPr>
+        <w:contextualSpacing/>
+        <w:rPr>
+          <w:rFonts w:ascii="Consolas" w:eastAsia="Times New Roman" w:hAnsi="Consolas" w:cs="Consolas"/>
+          <w:sz w:val="22"/>
+          <w:szCs w:val="22"/>
+        </w:rPr>
+      </w:pPr>
+      <w:r>
+        <w:rPr>
+          <w:rFonts w:ascii="Consolas" w:eastAsia="Times New Roman" w:hAnsi="Consolas" w:cs="Consolas"/>
+          <w:noProof/>
+          <w:sz w:val="22"/>
+          <w:szCs w:val="22"/>
+        </w:rPr>
+        <w:drawing>
+          <wp:inline distT="0" distB="0" distL="0" distR="0" wp14:anchorId="42CBC9EE" wp14:editId="31CC555E">
+            <wp:extent cx="5943469" cy="3633537"/>
+            <wp:effectExtent l="0" t="0" r="635" b="0"/>
+            <wp:docPr id="581207442" name="Picture 1" descr="A computer screen shot of a program&#10;&#10;Description automatically generated"/>
+            <wp:cNvGraphicFramePr>
+              <a:graphicFrameLocks xmlns:a="http://schemas.openxmlformats.org/drawingml/2006/main" noChangeAspect="1"/>
+            </wp:cNvGraphicFramePr>
+            <a:graphic xmlns:a="http://schemas.openxmlformats.org/drawingml/2006/main">
+              <a:graphicData uri="http://schemas.openxmlformats.org/drawingml/2006/picture">
+                <pic:pic xmlns:pic="http://schemas.openxmlformats.org/drawingml/2006/picture">
+                  <pic:nvPicPr>
+                    <pic:cNvPr id="581207442" name="Picture 1" descr="A computer screen shot of a program&#10;&#10;Description automatically generated"/>
+                    <pic:cNvPicPr/>
+                  </pic:nvPicPr>
+                  <pic:blipFill>
+                    <a:blip r:embed="rId17"/>
+                    <a:stretch>
+                      <a:fillRect/>
+                    </a:stretch>
+                  </pic:blipFill>
+                  <pic:spPr>
+                    <a:xfrm>
+                      <a:off x="0" y="0"/>
+                      <a:ext cx="5959076" cy="3643079"/>
+                    </a:xfrm>
+                    <a:prstGeom prst="rect">
+                      <a:avLst/>
+                    </a:prstGeom>
+                  </pic:spPr>
+                </pic:pic>
+              </a:graphicData>
+            </a:graphic>
+          </wp:inline>
+        </w:drawing>
+      </w:r>
     </w:p>
     <w:p>
       <w:pPr>
         <w:contextualSpacing/>
         <w:rPr>
           <w:rFonts w:eastAsia="Times New Roman" w:cstheme="minorHAnsi"/>
-          <w:sz w:val="22"/>
-          <w:szCs w:val="22"/>
-        </w:rPr>
-      </w:pPr>
-      <w:r>
-        <w:rPr>
-          <w:rFonts w:eastAsia="Times New Roman"/>
-          <w:sz w:val="22"/>
-          <w:szCs w:val="22"/>
-        </w:rPr>
-        <w:t>Insert a screenshot below of the checksum verification.</w:t>
-      </w:r>
-    </w:p>
-    <w:p>
-      <w:pPr>
-        <w:contextualSpacing/>
+          <w:b/>
+          <w:bCs/>
+          <w:sz w:val="22"/>
+          <w:szCs w:val="22"/>
+        </w:rPr>
+      </w:pPr>
+      <w:r>
         <w:rPr>
           <w:rFonts w:eastAsia="Times New Roman" w:cstheme="minorHAnsi"/>
-          <w:sz w:val="22"/>
-          <w:szCs w:val="22"/>
-        </w:rPr>
-      </w:pPr>
-    </w:p>
-    <w:p>
-      <w:pPr>
-        <w:contextualSpacing/>
+          <w:b/>
+          <w:bCs/>
+          <w:sz w:val="22"/>
+          <w:szCs w:val="22"/>
+        </w:rPr>
+        <w:t>Static Data String with Converted Checksum Value in Browser:</w:t>
+      </w:r>
+    </w:p>
+    <w:p>
+      <w:pPr>
+        <w:contextualSpacing/>
+        <w:rPr>
+          <w:rFonts w:cstheme="minorHAnsi"/>
+          <w:sz w:val="22"/>
+          <w:szCs w:val="22"/>
+        </w:rPr>
+      </w:pPr>
+      <w:r>
         <w:rPr>
           <w:rFonts w:eastAsia="Times New Roman" w:cstheme="minorHAnsi"/>
-          <w:sz w:val="22"/>
-          <w:szCs w:val="22"/>
-        </w:rPr>
-      </w:pPr>
-      <w:r>
-        <w:rPr>
-          <w:rFonts w:eastAsia="Times New Roman" w:cstheme="minorHAnsi"/>
-          <w:sz w:val="22"/>
-          <w:szCs w:val="22"/>
-        </w:rPr>
-        <w:t>[Insert screenshots here</w:t>
-      </w:r>
-      <w:r>
-        <w:rPr>
-          <w:rFonts w:eastAsia="Times New Roman" w:cstheme="minorHAnsi"/>
-          <w:sz w:val="22"/>
-          <w:szCs w:val="22"/>
-        </w:rPr>
-        <w:t>.</w:t>
-      </w:r>
-      <w:r>
-        <w:rPr>
-          <w:rFonts w:eastAsia="Times New Roman" w:cstheme="minorHAnsi"/>
-          <w:sz w:val="22"/>
-          <w:szCs w:val="22"/>
-        </w:rPr>
-        <w:t>]</w:t>
+          <w:noProof/>
+          <w:sz w:val="22"/>
+          <w:szCs w:val="22"/>
+        </w:rPr>
+        <w:lastRenderedPageBreak/>
+        <w:drawing>
+          <wp:inline distT="0" distB="0" distL="0" distR="0" wp14:anchorId="192A564C" wp14:editId="512436AF">
+            <wp:extent cx="6569245" cy="1010653"/>
+            <wp:effectExtent l="0" t="0" r="0" b="5715"/>
+            <wp:docPr id="1532885429" name="Picture 1" descr="A screenshot of a computer&#10;&#10;Description automatically generated"/>
+            <wp:cNvGraphicFramePr>
+              <a:graphicFrameLocks xmlns:a="http://schemas.openxmlformats.org/drawingml/2006/main" noChangeAspect="1"/>
+            </wp:cNvGraphicFramePr>
+            <a:graphic xmlns:a="http://schemas.openxmlformats.org/drawingml/2006/main">
+              <a:graphicData uri="http://schemas.openxmlformats.org/drawingml/2006/picture">
+                <pic:pic xmlns:pic="http://schemas.openxmlformats.org/drawingml/2006/picture">
+                  <pic:nvPicPr>
+                    <pic:cNvPr id="1532885429" name="Picture 1" descr="A screenshot of a computer&#10;&#10;Description automatically generated"/>
+                    <pic:cNvPicPr/>
+                  </pic:nvPicPr>
+                  <pic:blipFill>
+                    <a:blip r:embed="rId18"/>
+                    <a:stretch>
+                      <a:fillRect/>
+                    </a:stretch>
+                  </pic:blipFill>
+                  <pic:spPr>
+                    <a:xfrm>
+                      <a:off x="0" y="0"/>
+                      <a:ext cx="6606569" cy="1016395"/>
+                    </a:xfrm>
+                    <a:prstGeom prst="rect">
+                      <a:avLst/>
+                    </a:prstGeom>
+                  </pic:spPr>
+                </pic:pic>
+              </a:graphicData>
+            </a:graphic>
+          </wp:inline>
+        </w:drawing>
       </w:r>
     </w:p>
     <w:p>
@@ -2454,18 +3068,18 @@
         </w:numPr>
         <w:spacing w:before="0" w:line="240" w:lineRule="auto"/>
       </w:pPr>
-      <w:bookmarkStart w:id="24" w:name="_Toc102040761"/>
-      <w:bookmarkStart w:id="25" w:name="_Toc985755642"/>
-      <w:bookmarkStart w:id="26" w:name="_Toc1980769825"/>
+      <w:bookmarkStart w:id="21" w:name="_Toc102040761"/>
+      <w:bookmarkStart w:id="22" w:name="_Toc985755642"/>
+      <w:bookmarkStart w:id="23" w:name="_Toc1980769825"/>
       <w:r>
         <w:t>Secure Communications</w:t>
       </w:r>
-      <w:bookmarkEnd w:id="24"/>
+      <w:bookmarkEnd w:id="21"/>
       <w:r>
         <w:t xml:space="preserve"> </w:t>
       </w:r>
-      <w:bookmarkEnd w:id="25"/>
-      <w:bookmarkEnd w:id="26"/>
+      <w:bookmarkEnd w:id="22"/>
+      <w:bookmarkEnd w:id="23"/>
     </w:p>
     <w:p>
       <w:pPr>
@@ -2498,45 +3112,54 @@
       <w:pPr>
         <w:contextualSpacing/>
         <w:rPr>
+          <w:rFonts w:cstheme="minorHAnsi"/>
+          <w:sz w:val="22"/>
+          <w:szCs w:val="22"/>
+        </w:rPr>
+      </w:pPr>
+      <w:r>
+        <w:rPr>
           <w:rFonts w:eastAsia="Times New Roman" w:cstheme="minorHAnsi"/>
-          <w:sz w:val="22"/>
-          <w:szCs w:val="22"/>
-        </w:rPr>
-      </w:pPr>
-      <w:r>
-        <w:rPr>
-          <w:rFonts w:eastAsia="Times New Roman" w:cstheme="minorHAnsi"/>
-          <w:sz w:val="22"/>
-          <w:szCs w:val="22"/>
-        </w:rPr>
-        <w:t>[Insert screenshots here</w:t>
-      </w:r>
-      <w:r>
-        <w:rPr>
-          <w:rFonts w:eastAsia="Times New Roman" w:cstheme="minorHAnsi"/>
-          <w:sz w:val="22"/>
-          <w:szCs w:val="22"/>
-        </w:rPr>
-        <w:t>.</w:t>
-      </w:r>
-      <w:r>
-        <w:rPr>
-          <w:rFonts w:eastAsia="Times New Roman" w:cstheme="minorHAnsi"/>
-          <w:sz w:val="22"/>
-          <w:szCs w:val="22"/>
-        </w:rPr>
-        <w:t>]</w:t>
-      </w:r>
-    </w:p>
-    <w:p>
-      <w:pPr>
-        <w:contextualSpacing/>
-        <w:rPr>
-          <w:rFonts w:cstheme="minorHAnsi"/>
-          <w:sz w:val="22"/>
-          <w:szCs w:val="22"/>
-        </w:rPr>
-      </w:pPr>
+          <w:noProof/>
+          <w:sz w:val="22"/>
+          <w:szCs w:val="22"/>
+        </w:rPr>
+        <w:drawing>
+          <wp:inline distT="0" distB="0" distL="0" distR="0" wp14:anchorId="6D06B336" wp14:editId="1FABF810">
+            <wp:extent cx="5943600" cy="914091"/>
+            <wp:effectExtent l="0" t="0" r="0" b="635"/>
+            <wp:docPr id="284864126" name="Picture 1" descr="A screenshot of a computer&#10;&#10;Description automatically generated"/>
+            <wp:cNvGraphicFramePr>
+              <a:graphicFrameLocks xmlns:a="http://schemas.openxmlformats.org/drawingml/2006/main" noChangeAspect="1"/>
+            </wp:cNvGraphicFramePr>
+            <a:graphic xmlns:a="http://schemas.openxmlformats.org/drawingml/2006/main">
+              <a:graphicData uri="http://schemas.openxmlformats.org/drawingml/2006/picture">
+                <pic:pic xmlns:pic="http://schemas.openxmlformats.org/drawingml/2006/picture">
+                  <pic:nvPicPr>
+                    <pic:cNvPr id="1532885429" name="Picture 1" descr="A screenshot of a computer&#10;&#10;Description automatically generated"/>
+                    <pic:cNvPicPr/>
+                  </pic:nvPicPr>
+                  <pic:blipFill>
+                    <a:blip r:embed="rId18"/>
+                    <a:stretch>
+                      <a:fillRect/>
+                    </a:stretch>
+                  </pic:blipFill>
+                  <pic:spPr>
+                    <a:xfrm>
+                      <a:off x="0" y="0"/>
+                      <a:ext cx="5943600" cy="914091"/>
+                    </a:xfrm>
+                    <a:prstGeom prst="rect">
+                      <a:avLst/>
+                    </a:prstGeom>
+                  </pic:spPr>
+                </pic:pic>
+              </a:graphicData>
+            </a:graphic>
+          </wp:inline>
+        </w:drawing>
+      </w:r>
     </w:p>
     <w:p>
       <w:pPr>
@@ -2547,15 +3170,15 @@
         </w:numPr>
         <w:spacing w:before="0" w:line="240" w:lineRule="auto"/>
       </w:pPr>
-      <w:bookmarkStart w:id="27" w:name="_Toc1258769504"/>
-      <w:bookmarkStart w:id="28" w:name="_Toc1151872792"/>
-      <w:bookmarkStart w:id="29" w:name="_Toc102040762"/>
+      <w:bookmarkStart w:id="24" w:name="_Toc1258769504"/>
+      <w:bookmarkStart w:id="25" w:name="_Toc1151872792"/>
+      <w:bookmarkStart w:id="26" w:name="_Toc102040762"/>
       <w:r>
         <w:t>Secondary Testing</w:t>
       </w:r>
-      <w:bookmarkEnd w:id="27"/>
-      <w:bookmarkEnd w:id="28"/>
-      <w:bookmarkEnd w:id="29"/>
+      <w:bookmarkEnd w:id="24"/>
+      <w:bookmarkEnd w:id="25"/>
+      <w:bookmarkEnd w:id="26"/>
     </w:p>
     <w:p>
       <w:pPr>
@@ -2654,15 +3277,15 @@
         </w:numPr>
         <w:spacing w:before="0" w:line="240" w:lineRule="auto"/>
       </w:pPr>
-      <w:bookmarkStart w:id="30" w:name="_Toc1726280430"/>
-      <w:bookmarkStart w:id="31" w:name="_Toc190184513"/>
-      <w:bookmarkStart w:id="32" w:name="_Toc102040763"/>
+      <w:bookmarkStart w:id="27" w:name="_Toc1726280430"/>
+      <w:bookmarkStart w:id="28" w:name="_Toc190184513"/>
+      <w:bookmarkStart w:id="29" w:name="_Toc102040763"/>
       <w:r>
         <w:t>Functional Testing</w:t>
       </w:r>
-      <w:bookmarkEnd w:id="30"/>
-      <w:bookmarkEnd w:id="31"/>
-      <w:bookmarkEnd w:id="32"/>
+      <w:bookmarkEnd w:id="27"/>
+      <w:bookmarkEnd w:id="28"/>
+      <w:bookmarkEnd w:id="29"/>
     </w:p>
     <w:p>
       <w:pPr>
@@ -2729,15 +3352,15 @@
         </w:numPr>
         <w:spacing w:before="0" w:line="240" w:lineRule="auto"/>
       </w:pPr>
-      <w:bookmarkStart w:id="33" w:name="_Toc1256172566"/>
-      <w:bookmarkStart w:id="34" w:name="_Toc1705881728"/>
-      <w:bookmarkStart w:id="35" w:name="_Toc102040764"/>
+      <w:bookmarkStart w:id="30" w:name="_Toc1256172566"/>
+      <w:bookmarkStart w:id="31" w:name="_Toc1705881728"/>
+      <w:bookmarkStart w:id="32" w:name="_Toc102040764"/>
       <w:r>
         <w:t>Summary</w:t>
       </w:r>
-      <w:bookmarkEnd w:id="33"/>
-      <w:bookmarkEnd w:id="34"/>
-      <w:bookmarkEnd w:id="35"/>
+      <w:bookmarkEnd w:id="30"/>
+      <w:bookmarkEnd w:id="31"/>
+      <w:bookmarkEnd w:id="32"/>
     </w:p>
     <w:p>
       <w:pPr>
@@ -2789,13 +3412,13 @@
           <w:rFonts w:ascii="Calibri" w:eastAsia="Calibri" w:hAnsi="Calibri" w:cs="Calibri"/>
         </w:rPr>
       </w:pPr>
-      <w:bookmarkStart w:id="36" w:name="_Toc171130422"/>
-      <w:bookmarkStart w:id="37" w:name="_Toc102040765"/>
+      <w:bookmarkStart w:id="33" w:name="_Toc171130422"/>
+      <w:bookmarkStart w:id="34" w:name="_Toc102040765"/>
       <w:r>
         <w:t>Industry Standard Best Practices</w:t>
       </w:r>
-      <w:bookmarkEnd w:id="36"/>
-      <w:bookmarkEnd w:id="37"/>
+      <w:bookmarkEnd w:id="33"/>
+      <w:bookmarkEnd w:id="34"/>
     </w:p>
     <w:p>
       <w:pPr>
@@ -2825,10 +3448,589 @@
         <w:t>[Insert text.]</w:t>
       </w:r>
     </w:p>
+    <w:p>
+      <w:pPr>
+        <w:contextualSpacing/>
+        <w:rPr>
+          <w:rFonts w:eastAsia="Times New Roman"/>
+          <w:sz w:val="22"/>
+          <w:szCs w:val="22"/>
+        </w:rPr>
+      </w:pPr>
+    </w:p>
+    <w:p>
+      <w:pPr>
+        <w:contextualSpacing/>
+        <w:rPr>
+          <w:rFonts w:eastAsia="Times New Roman"/>
+          <w:sz w:val="22"/>
+          <w:szCs w:val="22"/>
+        </w:rPr>
+      </w:pPr>
+    </w:p>
+    <w:p>
+      <w:pPr>
+        <w:contextualSpacing/>
+        <w:rPr>
+          <w:rFonts w:eastAsia="Times New Roman"/>
+          <w:sz w:val="22"/>
+          <w:szCs w:val="22"/>
+        </w:rPr>
+      </w:pPr>
+    </w:p>
+    <w:p>
+      <w:pPr>
+        <w:contextualSpacing/>
+        <w:rPr>
+          <w:rFonts w:eastAsia="Times New Roman"/>
+          <w:sz w:val="22"/>
+          <w:szCs w:val="22"/>
+        </w:rPr>
+      </w:pPr>
+    </w:p>
+    <w:p>
+      <w:pPr>
+        <w:contextualSpacing/>
+        <w:rPr>
+          <w:rFonts w:eastAsia="Times New Roman"/>
+          <w:sz w:val="22"/>
+          <w:szCs w:val="22"/>
+        </w:rPr>
+      </w:pPr>
+    </w:p>
+    <w:p>
+      <w:pPr>
+        <w:contextualSpacing/>
+        <w:rPr>
+          <w:rFonts w:eastAsia="Times New Roman"/>
+          <w:sz w:val="22"/>
+          <w:szCs w:val="22"/>
+        </w:rPr>
+      </w:pPr>
+    </w:p>
+    <w:p>
+      <w:pPr>
+        <w:contextualSpacing/>
+        <w:rPr>
+          <w:rFonts w:eastAsia="Times New Roman"/>
+          <w:sz w:val="22"/>
+          <w:szCs w:val="22"/>
+        </w:rPr>
+      </w:pPr>
+    </w:p>
+    <w:p>
+      <w:pPr>
+        <w:contextualSpacing/>
+        <w:rPr>
+          <w:rFonts w:eastAsia="Times New Roman"/>
+          <w:sz w:val="22"/>
+          <w:szCs w:val="22"/>
+        </w:rPr>
+      </w:pPr>
+    </w:p>
+    <w:p>
+      <w:pPr>
+        <w:contextualSpacing/>
+        <w:rPr>
+          <w:rFonts w:eastAsia="Times New Roman"/>
+          <w:sz w:val="22"/>
+          <w:szCs w:val="22"/>
+        </w:rPr>
+      </w:pPr>
+    </w:p>
+    <w:p>
+      <w:pPr>
+        <w:contextualSpacing/>
+        <w:rPr>
+          <w:rFonts w:eastAsia="Times New Roman"/>
+          <w:sz w:val="22"/>
+          <w:szCs w:val="22"/>
+        </w:rPr>
+      </w:pPr>
+    </w:p>
+    <w:p>
+      <w:pPr>
+        <w:contextualSpacing/>
+        <w:rPr>
+          <w:rFonts w:eastAsia="Times New Roman"/>
+          <w:sz w:val="22"/>
+          <w:szCs w:val="22"/>
+        </w:rPr>
+      </w:pPr>
+    </w:p>
+    <w:p>
+      <w:pPr>
+        <w:contextualSpacing/>
+        <w:rPr>
+          <w:rFonts w:eastAsia="Times New Roman"/>
+          <w:sz w:val="22"/>
+          <w:szCs w:val="22"/>
+        </w:rPr>
+      </w:pPr>
+    </w:p>
+    <w:p>
+      <w:pPr>
+        <w:contextualSpacing/>
+        <w:rPr>
+          <w:rFonts w:eastAsia="Times New Roman"/>
+          <w:sz w:val="22"/>
+          <w:szCs w:val="22"/>
+        </w:rPr>
+      </w:pPr>
+    </w:p>
+    <w:p>
+      <w:pPr>
+        <w:contextualSpacing/>
+        <w:rPr>
+          <w:rFonts w:eastAsia="Times New Roman"/>
+          <w:sz w:val="22"/>
+          <w:szCs w:val="22"/>
+        </w:rPr>
+      </w:pPr>
+    </w:p>
+    <w:p>
+      <w:pPr>
+        <w:spacing w:line="480" w:lineRule="auto"/>
+        <w:ind w:left="720"/>
+        <w:jc w:val="center"/>
+        <w:rPr>
+          <w:rFonts w:ascii="Times New Roman" w:hAnsi="Times New Roman" w:cs="Times New Roman"/>
+          <w:b/>
+          <w:bCs/>
+        </w:rPr>
+      </w:pPr>
+      <w:r>
+        <w:rPr>
+          <w:rFonts w:ascii="Times New Roman" w:hAnsi="Times New Roman" w:cs="Times New Roman"/>
+          <w:b/>
+          <w:bCs/>
+        </w:rPr>
+        <w:lastRenderedPageBreak/>
+        <w:t>References</w:t>
+      </w:r>
+    </w:p>
+    <w:p>
+      <w:pPr>
+        <w:spacing w:line="480" w:lineRule="auto"/>
+        <w:ind w:left="720" w:hanging="720"/>
+        <w:rPr>
+          <w:rFonts w:ascii="Times New Roman" w:eastAsia="Times New Roman" w:hAnsi="Times New Roman" w:cs="Times New Roman"/>
+          <w:color w:val="000000"/>
+        </w:rPr>
+      </w:pPr>
+      <w:proofErr w:type="spellStart"/>
+      <w:r>
+        <w:rPr>
+          <w:rFonts w:ascii="Times New Roman" w:eastAsia="Times New Roman" w:hAnsi="Times New Roman" w:cs="Times New Roman"/>
+          <w:color w:val="000000"/>
+        </w:rPr>
+        <w:t>Akiya</w:t>
+      </w:r>
+      <w:proofErr w:type="spellEnd"/>
+      <w:r>
+        <w:rPr>
+          <w:rFonts w:ascii="Times New Roman" w:eastAsia="Times New Roman" w:hAnsi="Times New Roman" w:cs="Times New Roman"/>
+          <w:color w:val="000000"/>
+        </w:rPr>
+        <w:t xml:space="preserve">, Y., Le, K. T., Luong, M., Wilson, J. C., </w:t>
+      </w:r>
+      <w:proofErr w:type="spellStart"/>
+      <w:r>
+        <w:rPr>
+          <w:rFonts w:ascii="Times New Roman" w:eastAsia="Times New Roman" w:hAnsi="Times New Roman" w:cs="Times New Roman"/>
+          <w:color w:val="000000"/>
+        </w:rPr>
+        <w:t>Eddin</w:t>
+      </w:r>
+      <w:proofErr w:type="spellEnd"/>
+      <w:r>
+        <w:rPr>
+          <w:rFonts w:ascii="Times New Roman" w:eastAsia="Times New Roman" w:hAnsi="Times New Roman" w:cs="Times New Roman"/>
+          <w:color w:val="000000"/>
+        </w:rPr>
+        <w:t xml:space="preserve">, A. S., </w:t>
+      </w:r>
+      <w:proofErr w:type="spellStart"/>
+      <w:r>
+        <w:rPr>
+          <w:rFonts w:ascii="Times New Roman" w:eastAsia="Times New Roman" w:hAnsi="Times New Roman" w:cs="Times New Roman"/>
+          <w:color w:val="000000"/>
+        </w:rPr>
+        <w:t>Formicola</w:t>
+      </w:r>
+      <w:proofErr w:type="spellEnd"/>
+      <w:r>
+        <w:rPr>
+          <w:rFonts w:ascii="Times New Roman" w:eastAsia="Times New Roman" w:hAnsi="Times New Roman" w:cs="Times New Roman"/>
+          <w:color w:val="000000"/>
+        </w:rPr>
+        <w:t>, V., &amp; El-</w:t>
+      </w:r>
+      <w:proofErr w:type="spellStart"/>
+      <w:r>
+        <w:rPr>
+          <w:rFonts w:ascii="Times New Roman" w:eastAsia="Times New Roman" w:hAnsi="Times New Roman" w:cs="Times New Roman"/>
+          <w:color w:val="000000"/>
+        </w:rPr>
+        <w:t>Hadedy</w:t>
+      </w:r>
+      <w:proofErr w:type="spellEnd"/>
+      <w:r>
+        <w:rPr>
+          <w:rFonts w:ascii="Times New Roman" w:eastAsia="Times New Roman" w:hAnsi="Times New Roman" w:cs="Times New Roman"/>
+          <w:color w:val="000000"/>
+        </w:rPr>
+        <w:t xml:space="preserve">, M. (2021). </w:t>
+      </w:r>
+      <w:r>
+        <w:rPr>
+          <w:rFonts w:ascii="Times New Roman" w:eastAsia="Times New Roman" w:hAnsi="Times New Roman" w:cs="Times New Roman"/>
+          <w:i/>
+          <w:iCs/>
+          <w:color w:val="000000"/>
+        </w:rPr>
+        <w:t>SHA-3-LPHP: Hardware Acceleration of SHA-3 for Low-Power High-Performance Systems</w:t>
+      </w:r>
+      <w:r>
+        <w:rPr>
+          <w:rFonts w:ascii="Times New Roman" w:eastAsia="Times New Roman" w:hAnsi="Times New Roman" w:cs="Times New Roman"/>
+          <w:color w:val="000000"/>
+        </w:rPr>
+        <w:t xml:space="preserve">. 2021 IEEE International Symposium on Software Reliability Engineering Workshops (ISSREW), Software Reliability Engineering Workshops (ISSREW), 2021 IEEE International Symposium on, ISSREW, 393–398. </w:t>
+      </w:r>
+      <w:hyperlink r:id="rId19" w:history="1">
+        <w:r>
+          <w:rPr>
+            <w:rStyle w:val="Hyperlink"/>
+            <w:rFonts w:ascii="Times New Roman" w:eastAsia="Times New Roman" w:hAnsi="Times New Roman" w:cs="Times New Roman"/>
+          </w:rPr>
+          <w:t>https://doi-org.ezproxy.snhu.edu/10.1109/ISSREW53611.2021.00107</w:t>
+        </w:r>
+      </w:hyperlink>
+    </w:p>
+    <w:p>
+      <w:pPr>
+        <w:spacing w:line="480" w:lineRule="auto"/>
+        <w:ind w:left="720" w:hanging="720"/>
+        <w:rPr>
+          <w:rFonts w:ascii="Times New Roman" w:eastAsia="Times New Roman" w:hAnsi="Times New Roman" w:cs="Times New Roman"/>
+          <w:color w:val="000000"/>
+        </w:rPr>
+      </w:pPr>
+      <w:r>
+        <w:rPr>
+          <w:rFonts w:ascii="Times New Roman" w:eastAsia="Times New Roman" w:hAnsi="Times New Roman" w:cs="Times New Roman"/>
+          <w:color w:val="000000"/>
+        </w:rPr>
+        <w:t xml:space="preserve">Anand, A. (2021, December 12). </w:t>
+      </w:r>
+      <w:r>
+        <w:rPr>
+          <w:rFonts w:ascii="Times New Roman" w:eastAsia="Times New Roman" w:hAnsi="Times New Roman" w:cs="Times New Roman"/>
+          <w:i/>
+          <w:iCs/>
+          <w:color w:val="000000"/>
+        </w:rPr>
+        <w:t xml:space="preserve">Breaking </w:t>
+      </w:r>
+      <w:proofErr w:type="gramStart"/>
+      <w:r>
+        <w:rPr>
+          <w:rFonts w:ascii="Times New Roman" w:eastAsia="Times New Roman" w:hAnsi="Times New Roman" w:cs="Times New Roman"/>
+          <w:i/>
+          <w:iCs/>
+          <w:color w:val="000000"/>
+        </w:rPr>
+        <w:t>down :</w:t>
+      </w:r>
+      <w:proofErr w:type="gramEnd"/>
+      <w:r>
+        <w:rPr>
+          <w:rFonts w:ascii="Times New Roman" w:eastAsia="Times New Roman" w:hAnsi="Times New Roman" w:cs="Times New Roman"/>
+          <w:i/>
+          <w:iCs/>
+          <w:color w:val="000000"/>
+        </w:rPr>
+        <w:t xml:space="preserve"> SHA-3 Algorithm - InfoSec write-ups.</w:t>
+      </w:r>
+      <w:r>
+        <w:rPr>
+          <w:rFonts w:ascii="Times New Roman" w:eastAsia="Times New Roman" w:hAnsi="Times New Roman" w:cs="Times New Roman"/>
+          <w:color w:val="000000"/>
+        </w:rPr>
+        <w:t xml:space="preserve"> Medium. </w:t>
+      </w:r>
+      <w:hyperlink r:id="rId20" w:history="1">
+        <w:r>
+          <w:rPr>
+            <w:rStyle w:val="Hyperlink"/>
+            <w:rFonts w:ascii="Times New Roman" w:eastAsia="Times New Roman" w:hAnsi="Times New Roman" w:cs="Times New Roman"/>
+          </w:rPr>
+          <w:t>https://infosecwriteups.com/breaking-down-sha-3-algorithm-70fe25e125b6</w:t>
+        </w:r>
+      </w:hyperlink>
+    </w:p>
+    <w:p>
+      <w:pPr>
+        <w:spacing w:line="480" w:lineRule="auto"/>
+        <w:ind w:left="720" w:hanging="720"/>
+        <w:rPr>
+          <w:rFonts w:ascii="Times New Roman" w:eastAsia="Times New Roman" w:hAnsi="Times New Roman" w:cs="Times New Roman"/>
+          <w:color w:val="000000"/>
+        </w:rPr>
+      </w:pPr>
+      <w:r>
+        <w:rPr>
+          <w:rFonts w:ascii="Times New Roman" w:eastAsia="Times New Roman" w:hAnsi="Times New Roman" w:cs="Times New Roman"/>
+          <w:i/>
+          <w:iCs/>
+          <w:color w:val="000000"/>
+        </w:rPr>
+        <w:t>Cryptography Concepts</w:t>
+      </w:r>
+      <w:r>
+        <w:rPr>
+          <w:rFonts w:ascii="Times New Roman" w:eastAsia="Times New Roman" w:hAnsi="Times New Roman" w:cs="Times New Roman"/>
+          <w:color w:val="000000"/>
+        </w:rPr>
+        <w:t xml:space="preserve">. (2024, May 7). IBM I. Retrieved June 18, 2024, from </w:t>
+      </w:r>
+      <w:proofErr w:type="gramStart"/>
+      <w:r>
+        <w:rPr>
+          <w:rFonts w:ascii="Times New Roman" w:eastAsia="Times New Roman" w:hAnsi="Times New Roman" w:cs="Times New Roman"/>
+          <w:color w:val="000000"/>
+        </w:rPr>
+        <w:t>https://www.ibm.com/docs/en/i/7.5?topic=cryptography-concepts</w:t>
+      </w:r>
+      <w:proofErr w:type="gramEnd"/>
+    </w:p>
+    <w:p>
+      <w:pPr>
+        <w:spacing w:line="480" w:lineRule="auto"/>
+        <w:ind w:left="720" w:hanging="720"/>
+        <w:rPr>
+          <w:rFonts w:ascii="Times New Roman" w:eastAsia="Times New Roman" w:hAnsi="Times New Roman" w:cs="Times New Roman"/>
+          <w:color w:val="000000"/>
+        </w:rPr>
+      </w:pPr>
+      <w:r>
+        <w:rPr>
+          <w:rFonts w:ascii="Times New Roman" w:eastAsia="Times New Roman" w:hAnsi="Times New Roman" w:cs="Times New Roman"/>
+          <w:color w:val="000000"/>
+        </w:rPr>
+        <w:t xml:space="preserve">Grimes, R. (2018, February 21). </w:t>
+      </w:r>
+      <w:r>
+        <w:rPr>
+          <w:rFonts w:ascii="Times New Roman" w:eastAsia="Times New Roman" w:hAnsi="Times New Roman" w:cs="Times New Roman"/>
+          <w:i/>
+          <w:iCs/>
+          <w:color w:val="000000"/>
+        </w:rPr>
+        <w:t xml:space="preserve">Why aren’t we using SHA-3? </w:t>
+      </w:r>
+      <w:r>
+        <w:rPr>
+          <w:rFonts w:ascii="Times New Roman" w:eastAsia="Times New Roman" w:hAnsi="Times New Roman" w:cs="Times New Roman"/>
+          <w:color w:val="000000"/>
+        </w:rPr>
+        <w:t xml:space="preserve">CSO Online. </w:t>
+      </w:r>
+      <w:hyperlink r:id="rId21" w:history="1">
+        <w:r>
+          <w:rPr>
+            <w:rStyle w:val="Hyperlink"/>
+            <w:rFonts w:ascii="Times New Roman" w:eastAsia="Times New Roman" w:hAnsi="Times New Roman" w:cs="Times New Roman"/>
+          </w:rPr>
+          <w:t>https://www</w:t>
+        </w:r>
+      </w:hyperlink>
+      <w:r>
+        <w:rPr>
+          <w:rFonts w:ascii="Times New Roman" w:eastAsia="Times New Roman" w:hAnsi="Times New Roman" w:cs="Times New Roman"/>
+          <w:color w:val="000000"/>
+        </w:rPr>
+        <w:t>.csoonline.com/article/564619/why-arent-we-using-sha3.html</w:t>
+      </w:r>
+    </w:p>
+    <w:p>
+      <w:pPr>
+        <w:spacing w:line="480" w:lineRule="auto"/>
+        <w:ind w:left="720" w:hanging="720"/>
+        <w:rPr>
+          <w:rFonts w:ascii="Times New Roman" w:eastAsia="Times New Roman" w:hAnsi="Times New Roman" w:cs="Times New Roman"/>
+          <w:color w:val="000000"/>
+        </w:rPr>
+      </w:pPr>
+      <w:r>
+        <w:rPr>
+          <w:rFonts w:ascii="Times New Roman" w:eastAsia="Times New Roman" w:hAnsi="Times New Roman" w:cs="Times New Roman"/>
+          <w:color w:val="000000"/>
+        </w:rPr>
+        <w:t xml:space="preserve">Huang, S., </w:t>
+      </w:r>
+      <w:proofErr w:type="spellStart"/>
+      <w:r>
+        <w:rPr>
+          <w:rFonts w:ascii="Times New Roman" w:eastAsia="Times New Roman" w:hAnsi="Times New Roman" w:cs="Times New Roman"/>
+          <w:color w:val="000000"/>
+        </w:rPr>
+        <w:t>Agmon</w:t>
+      </w:r>
+      <w:proofErr w:type="spellEnd"/>
+      <w:r>
+        <w:rPr>
+          <w:rFonts w:ascii="Times New Roman" w:eastAsia="Times New Roman" w:hAnsi="Times New Roman" w:cs="Times New Roman"/>
+          <w:color w:val="000000"/>
+        </w:rPr>
+        <w:t xml:space="preserve"> Ben-Yehuda, O., </w:t>
+      </w:r>
+      <w:proofErr w:type="spellStart"/>
+      <w:r>
+        <w:rPr>
+          <w:rFonts w:ascii="Times New Roman" w:eastAsia="Times New Roman" w:hAnsi="Times New Roman" w:cs="Times New Roman"/>
+          <w:color w:val="000000"/>
+        </w:rPr>
+        <w:t>Dunkelman</w:t>
+      </w:r>
+      <w:proofErr w:type="spellEnd"/>
+      <w:r>
+        <w:rPr>
+          <w:rFonts w:ascii="Times New Roman" w:eastAsia="Times New Roman" w:hAnsi="Times New Roman" w:cs="Times New Roman"/>
+          <w:color w:val="000000"/>
+        </w:rPr>
+        <w:t xml:space="preserve">, O., &amp; </w:t>
+      </w:r>
+      <w:proofErr w:type="spellStart"/>
+      <w:r>
+        <w:rPr>
+          <w:rFonts w:ascii="Times New Roman" w:eastAsia="Times New Roman" w:hAnsi="Times New Roman" w:cs="Times New Roman"/>
+          <w:color w:val="000000"/>
+        </w:rPr>
+        <w:t>Maximov</w:t>
+      </w:r>
+      <w:proofErr w:type="spellEnd"/>
+      <w:r>
+        <w:rPr>
+          <w:rFonts w:ascii="Times New Roman" w:eastAsia="Times New Roman" w:hAnsi="Times New Roman" w:cs="Times New Roman"/>
+          <w:color w:val="000000"/>
+        </w:rPr>
+        <w:t>, A. (</w:t>
+      </w:r>
+      <w:r>
+        <w:rPr>
+          <w:rFonts w:ascii="Times New Roman" w:eastAsia="Times New Roman" w:hAnsi="Times New Roman" w:cs="Times New Roman"/>
+          <w:color w:val="000000"/>
+        </w:rPr>
+        <w:t>2022, September 9</w:t>
+      </w:r>
+      <w:r>
+        <w:rPr>
+          <w:rFonts w:ascii="Times New Roman" w:eastAsia="Times New Roman" w:hAnsi="Times New Roman" w:cs="Times New Roman"/>
+          <w:color w:val="000000"/>
+        </w:rPr>
+        <w:t xml:space="preserve">). </w:t>
+      </w:r>
+      <w:r>
+        <w:rPr>
+          <w:rFonts w:ascii="Times New Roman" w:eastAsia="Times New Roman" w:hAnsi="Times New Roman" w:cs="Times New Roman"/>
+          <w:i/>
+          <w:iCs/>
+          <w:color w:val="000000"/>
+        </w:rPr>
+        <w:t>Finding collisions against 4-round SHA3-384 in practical time.</w:t>
+      </w:r>
+      <w:r>
+        <w:t xml:space="preserve"> </w:t>
+      </w:r>
+      <w:r>
+        <w:rPr>
+          <w:rFonts w:ascii="Times New Roman" w:eastAsia="Times New Roman" w:hAnsi="Times New Roman" w:cs="Times New Roman"/>
+          <w:color w:val="000000"/>
+        </w:rPr>
+        <w:t>https://eprint.iacr.org/2022/194.pdf</w:t>
+      </w:r>
+      <w:r>
+        <w:rPr>
+          <w:rFonts w:ascii="Times New Roman" w:eastAsia="Times New Roman" w:hAnsi="Times New Roman" w:cs="Times New Roman"/>
+          <w:color w:val="000000"/>
+        </w:rPr>
+        <w:t>.</w:t>
+      </w:r>
+    </w:p>
+    <w:p>
+      <w:pPr>
+        <w:autoSpaceDE w:val="0"/>
+        <w:autoSpaceDN w:val="0"/>
+        <w:adjustRightInd w:val="0"/>
+        <w:spacing w:line="480" w:lineRule="auto"/>
+        <w:ind w:left="960" w:hanging="960"/>
+        <w:rPr>
+          <w:rFonts w:ascii="Times New Roman" w:hAnsi="Times New Roman" w:cs="Times New Roman"/>
+        </w:rPr>
+      </w:pPr>
+      <w:proofErr w:type="spellStart"/>
+      <w:r>
+        <w:rPr>
+          <w:rFonts w:ascii="Times New Roman" w:hAnsi="Times New Roman" w:cs="Times New Roman"/>
+        </w:rPr>
+        <w:t>Manico</w:t>
+      </w:r>
+      <w:proofErr w:type="spellEnd"/>
+      <w:r>
+        <w:rPr>
+          <w:rFonts w:ascii="Times New Roman" w:hAnsi="Times New Roman" w:cs="Times New Roman"/>
+        </w:rPr>
+        <w:t xml:space="preserve">, J., &amp; </w:t>
+      </w:r>
+      <w:proofErr w:type="spellStart"/>
+      <w:r>
+        <w:rPr>
+          <w:rFonts w:ascii="Times New Roman" w:hAnsi="Times New Roman" w:cs="Times New Roman"/>
+        </w:rPr>
+        <w:t>Detlefsen</w:t>
+      </w:r>
+      <w:proofErr w:type="spellEnd"/>
+      <w:r>
+        <w:rPr>
+          <w:rFonts w:ascii="Times New Roman" w:hAnsi="Times New Roman" w:cs="Times New Roman"/>
+        </w:rPr>
+        <w:t xml:space="preserve">, A. (2014). </w:t>
+      </w:r>
+      <w:r>
+        <w:rPr>
+          <w:rFonts w:ascii="Times New Roman" w:hAnsi="Times New Roman" w:cs="Times New Roman"/>
+          <w:i/>
+          <w:iCs/>
+        </w:rPr>
+        <w:t>Iron-Clad Java: Building secure web Application</w:t>
+      </w:r>
+      <w:r>
+        <w:rPr>
+          <w:rFonts w:ascii="Times New Roman" w:hAnsi="Times New Roman" w:cs="Times New Roman"/>
+          <w:i/>
+          <w:iCs/>
+        </w:rPr>
+        <w:t xml:space="preserve">s. </w:t>
+      </w:r>
+      <w:r>
+        <w:rPr>
+          <w:rFonts w:ascii="Times New Roman" w:hAnsi="Times New Roman" w:cs="Times New Roman"/>
+        </w:rPr>
+        <w:t>Oracle Press</w:t>
+      </w:r>
+      <w:r>
+        <w:rPr>
+          <w:rFonts w:ascii="Times New Roman" w:hAnsi="Times New Roman" w:cs="Times New Roman"/>
+        </w:rPr>
+        <w:t>. http://dl.acm.org/citation.cfm?id=2826076</w:t>
+      </w:r>
+    </w:p>
     <w:sectPr>
-      <w:headerReference w:type="default" r:id="rId13"/>
-      <w:footerReference w:type="even" r:id="rId14"/>
-      <w:footerReference w:type="default" r:id="rId15"/>
+      <w:headerReference w:type="default" r:id="rId22"/>
+      <w:footerReference w:type="even" r:id="rId23"/>
+      <w:footerReference w:type="default" r:id="rId24"/>
       <w:pgSz w:w="12240" w:h="15840"/>
       <w:pgMar w:top="1440" w:right="1440" w:bottom="1440" w:left="1440" w:header="720" w:footer="720" w:gutter="0"/>
       <w:cols w:space="720"/>
@@ -6187,6 +7389,18 @@
       <w:szCs w:val="20"/>
     </w:rPr>
   </w:style>
+  <w:style w:type="character" w:styleId="UnresolvedMention">
+    <w:name w:val="Unresolved Mention"/>
+    <w:basedOn w:val="DefaultParagraphFont"/>
+    <w:uiPriority w:val="99"/>
+    <w:semiHidden/>
+    <w:unhideWhenUsed/>
+    <w:rsid w:val="00773FF8"/>
+    <w:rPr>
+      <w:color w:val="605E5C"/>
+      <w:shd w:val="clear" w:color="auto" w:fill="E1DFDD"/>
+    </w:rPr>
+  </w:style>
 </w:styles>
 </file>
 
@@ -6486,25 +7700,6 @@
 </file>
 
 <file path=customXml/item1.xml><?xml version="1.0" encoding="utf-8"?>
-<b:Sources xmlns:b="http://schemas.openxmlformats.org/officeDocument/2006/bibliography" xmlns="http://schemas.openxmlformats.org/officeDocument/2006/bibliography" SelectedStyle="/APASixthEditionOfficeOnline.xsl" StyleName="APA" Version="6"/>
-</file>
-
-<file path=customXml/item2.xml><?xml version="1.0" encoding="utf-8"?>
-<p:properties xmlns:p="http://schemas.microsoft.com/office/2006/metadata/properties" xmlns:xsi="http://www.w3.org/2001/XMLSchema-instance" xmlns:pc="http://schemas.microsoft.com/office/infopath/2007/PartnerControls">
-  <documentManagement>
-    <Comments xmlns="c534d78a-cb69-4aca-a069-043e1704d47b" xsi:nil="true"/>
-    <SharedWithUsers xmlns="40cc8b17-6277-40d3-adb4-53037ef9c179">
-      <UserInfo>
-        <DisplayName/>
-        <AccountId xsi:nil="true"/>
-        <AccountType/>
-      </UserInfo>
-    </SharedWithUsers>
-  </documentManagement>
-</p:properties>
-</file>
-
-<file path=customXml/item3.xml><?xml version="1.0" encoding="utf-8"?>
 <?mso-contentType ?>
 <FormTemplates xmlns="http://schemas.microsoft.com/sharepoint/v3/contenttype/forms">
   <Display>DocumentLibraryForm</Display>
@@ -6513,7 +7708,7 @@
 </FormTemplates>
 </file>
 
-<file path=customXml/item4.xml><?xml version="1.0" encoding="utf-8"?>
+<file path=customXml/item2.xml><?xml version="1.0" encoding="utf-8"?>
 <ct:contentTypeSchema xmlns:ct="http://schemas.microsoft.com/office/2006/metadata/contentType" xmlns:ma="http://schemas.microsoft.com/office/2006/metadata/properties/metaAttributes" ct:_="" ma:_="" ma:contentTypeName="Document" ma:contentTypeID="0x010100F5CC0A6DD1FA224496921034181E8D3A" ma:contentTypeVersion="14" ma:contentTypeDescription="Create a new document." ma:contentTypeScope="" ma:versionID="ff6a6df06ef94ff418f3c8b370b904e6">
   <xsd:schema xmlns:xsd="http://www.w3.org/2001/XMLSchema" xmlns:xs="http://www.w3.org/2001/XMLSchema" xmlns:p="http://schemas.microsoft.com/office/2006/metadata/properties" xmlns:ns2="c534d78a-cb69-4aca-a069-043e1704d47b" xmlns:ns3="40cc8b17-6277-40d3-adb4-53037ef9c179" targetNamespace="http://schemas.microsoft.com/office/2006/metadata/properties" ma:root="true" ma:fieldsID="b2980321f430c580e134f30fce888d45" ns2:_="" ns3:_="">
     <xsd:import namespace="c534d78a-cb69-4aca-a069-043e1704d47b"/>
@@ -6738,26 +7933,26 @@
 </ct:contentTypeSchema>
 </file>
 
-<file path=customXml/itemProps1.xml><?xml version="1.0" encoding="utf-8"?>
-<ds:datastoreItem xmlns:ds="http://schemas.openxmlformats.org/officeDocument/2006/customXml" ds:itemID="{ADC17017-D038-47B4-883E-8E6EBCDB8FF6}">
-  <ds:schemaRefs>
-    <ds:schemaRef ds:uri="http://schemas.openxmlformats.org/officeDocument/2006/bibliography"/>
-  </ds:schemaRefs>
-</ds:datastoreItem>
+<file path=customXml/item3.xml><?xml version="1.0" encoding="utf-8"?>
+<b:Sources xmlns:b="http://schemas.openxmlformats.org/officeDocument/2006/bibliography" xmlns="http://schemas.openxmlformats.org/officeDocument/2006/bibliography" SelectedStyle="/APASixthEditionOfficeOnline.xsl" StyleName="APA" Version="6"/>
 </file>
 
-<file path=customXml/itemProps2.xml><?xml version="1.0" encoding="utf-8"?>
-<ds:datastoreItem xmlns:ds="http://schemas.openxmlformats.org/officeDocument/2006/customXml" ds:itemID="{3C31B74E-B801-4B52-B7BA-EA9BE36F272F}">
-  <ds:schemaRefs>
-    <ds:schemaRef ds:uri="http://schemas.microsoft.com/office/2006/metadata/properties"/>
-    <ds:schemaRef ds:uri="http://schemas.microsoft.com/office/infopath/2007/PartnerControls"/>
-    <ds:schemaRef ds:uri="c534d78a-cb69-4aca-a069-043e1704d47b"/>
-    <ds:schemaRef ds:uri="40cc8b17-6277-40d3-adb4-53037ef9c179"/>
-  </ds:schemaRefs>
-</ds:datastoreItem>
+<file path=customXml/item4.xml><?xml version="1.0" encoding="utf-8"?>
+<p:properties xmlns:p="http://schemas.microsoft.com/office/2006/metadata/properties" xmlns:xsi="http://www.w3.org/2001/XMLSchema-instance" xmlns:pc="http://schemas.microsoft.com/office/infopath/2007/PartnerControls">
+  <documentManagement>
+    <Comments xmlns="c534d78a-cb69-4aca-a069-043e1704d47b" xsi:nil="true"/>
+    <SharedWithUsers xmlns="40cc8b17-6277-40d3-adb4-53037ef9c179">
+      <UserInfo>
+        <DisplayName/>
+        <AccountId xsi:nil="true"/>
+        <AccountType/>
+      </UserInfo>
+    </SharedWithUsers>
+  </documentManagement>
+</p:properties>
 </file>
 
-<file path=customXml/itemProps3.xml><?xml version="1.0" encoding="utf-8"?>
+<file path=customXml/itemProps1.xml><?xml version="1.0" encoding="utf-8"?>
 <ds:datastoreItem xmlns:ds="http://schemas.openxmlformats.org/officeDocument/2006/customXml" ds:itemID="{BDD9A1F8-243E-4DEE-9219-712EC0DB252F}">
   <ds:schemaRefs>
     <ds:schemaRef ds:uri="http://schemas.microsoft.com/sharepoint/v3/contenttype/forms"/>
@@ -6765,7 +7960,7 @@
 </ds:datastoreItem>
 </file>
 
-<file path=customXml/itemProps4.xml><?xml version="1.0" encoding="utf-8"?>
+<file path=customXml/itemProps2.xml><?xml version="1.0" encoding="utf-8"?>
 <ds:datastoreItem xmlns:ds="http://schemas.openxmlformats.org/officeDocument/2006/customXml" ds:itemID="{7969A40B-FE12-4AEB-B998-3DC7F9AF79FD}">
   <ds:schemaRefs>
     <ds:schemaRef ds:uri="http://schemas.microsoft.com/office/2006/metadata/contentType"/>
@@ -6782,4 +7977,23 @@
     <ds:schemaRef ds:uri="http://schemas.microsoft.com/internal/obd"/>
   </ds:schemaRefs>
 </ds:datastoreItem>
+</file>
+
+<file path=customXml/itemProps3.xml><?xml version="1.0" encoding="utf-8"?>
+<ds:datastoreItem xmlns:ds="http://schemas.openxmlformats.org/officeDocument/2006/customXml" ds:itemID="{ADC17017-D038-47B4-883E-8E6EBCDB8FF6}">
+  <ds:schemaRefs>
+    <ds:schemaRef ds:uri="http://schemas.openxmlformats.org/officeDocument/2006/bibliography"/>
+  </ds:schemaRefs>
+</ds:datastoreItem>
+</file>
+
+<file path=customXml/itemProps4.xml><?xml version="1.0" encoding="utf-8"?>
+<ds:datastoreItem xmlns:ds="http://schemas.openxmlformats.org/officeDocument/2006/customXml" ds:itemID="{3C31B74E-B801-4B52-B7BA-EA9BE36F272F}">
+  <ds:schemaRefs>
+    <ds:schemaRef ds:uri="http://schemas.microsoft.com/office/2006/metadata/properties"/>
+    <ds:schemaRef ds:uri="http://schemas.microsoft.com/office/infopath/2007/PartnerControls"/>
+    <ds:schemaRef ds:uri="c534d78a-cb69-4aca-a069-043e1704d47b"/>
+    <ds:schemaRef ds:uri="40cc8b17-6277-40d3-adb4-53037ef9c179"/>
+  </ds:schemaRefs>
+</ds:datastoreItem>
 </file>
</xml_diff>